<commit_message>
updated cover & exec summary
</commit_message>
<xml_diff>
--- a/ETL Project WriteUp.docx
+++ b/ETL Project WriteUp.docx
@@ -4,18 +4,34 @@
   <w:body>
     <w:p>
       <w:pPr>
-        <w:rPr>
-          <w:lang w:val="en-US"/>
-        </w:rPr>
-      </w:pPr>
-      <w:r>
-        <w:rPr>
+        <w:jc w:val="center"/>
+        <w:rPr>
+          <w:b/>
+          <w:bCs/>
+          <w:color w:val="2F5496" w:themeColor="accent1" w:themeShade="BF"/>
+          <w:sz w:val="72"/>
+          <w:szCs w:val="72"/>
+          <w:lang w:val="en-US"/>
+        </w:rPr>
+      </w:pPr>
+      <w:r>
+        <w:rPr>
+          <w:b/>
+          <w:bCs/>
+          <w:color w:val="2F5496" w:themeColor="accent1" w:themeShade="BF"/>
+          <w:sz w:val="72"/>
+          <w:szCs w:val="72"/>
           <w:lang w:val="en-US"/>
         </w:rPr>
         <w:t>ETL Project</w:t>
       </w:r>
       <w:r>
         <w:rPr>
+          <w:b/>
+          <w:bCs/>
+          <w:color w:val="2F5496" w:themeColor="accent1" w:themeShade="BF"/>
+          <w:sz w:val="72"/>
+          <w:szCs w:val="72"/>
           <w:lang w:val="en-US"/>
         </w:rPr>
         <w:t>: Sugar Analysis</w:t>
@@ -27,14 +43,207 @@
           <w:lang w:val="en-US"/>
         </w:rPr>
       </w:pPr>
-      <w:r>
-        <w:rPr>
+    </w:p>
+    <w:p>
+      <w:pPr>
+        <w:rPr>
+          <w:lang w:val="en-US"/>
+        </w:rPr>
+      </w:pPr>
+      <w:r>
+        <w:rPr>
+          <w:noProof/>
+          <w:lang w:val="en-US"/>
+        </w:rPr>
+        <w:drawing>
+          <wp:inline distT="0" distB="0" distL="0" distR="0" wp14:anchorId="27DA401D" wp14:editId="1A8A4DED">
+            <wp:extent cx="5943600" cy="3343275"/>
+            <wp:effectExtent l="0" t="0" r="0" b="9525"/>
+            <wp:docPr id="2" name="Picture 2" descr="A picture containing indoor&#10;&#10;Description automatically generated"/>
+            <wp:cNvGraphicFramePr>
+              <a:graphicFrameLocks xmlns:a="http://schemas.openxmlformats.org/drawingml/2006/main" noChangeAspect="1"/>
+            </wp:cNvGraphicFramePr>
+            <a:graphic xmlns:a="http://schemas.openxmlformats.org/drawingml/2006/main">
+              <a:graphicData uri="http://schemas.openxmlformats.org/drawingml/2006/picture">
+                <pic:pic xmlns:pic="http://schemas.openxmlformats.org/drawingml/2006/picture">
+                  <pic:nvPicPr>
+                    <pic:cNvPr id="2" name="Picture 2" descr="A picture containing indoor&#10;&#10;Description automatically generated"/>
+                    <pic:cNvPicPr/>
+                  </pic:nvPicPr>
+                  <pic:blipFill>
+                    <a:blip r:embed="rId5">
+                      <a:extLst>
+                        <a:ext uri="{28A0092B-C50C-407E-A947-70E740481C1C}">
+                          <a14:useLocalDpi xmlns:a14="http://schemas.microsoft.com/office/drawing/2010/main" val="0"/>
+                        </a:ext>
+                      </a:extLst>
+                    </a:blip>
+                    <a:stretch>
+                      <a:fillRect/>
+                    </a:stretch>
+                  </pic:blipFill>
+                  <pic:spPr>
+                    <a:xfrm>
+                      <a:off x="0" y="0"/>
+                      <a:ext cx="5943600" cy="3343275"/>
+                    </a:xfrm>
+                    <a:prstGeom prst="rect">
+                      <a:avLst/>
+                    </a:prstGeom>
+                  </pic:spPr>
+                </pic:pic>
+              </a:graphicData>
+            </a:graphic>
+          </wp:inline>
+        </w:drawing>
+      </w:r>
+    </w:p>
+    <w:p>
+      <w:pPr>
+        <w:jc w:val="center"/>
+        <w:rPr>
+          <w:color w:val="2F5496" w:themeColor="accent1" w:themeShade="BF"/>
+          <w:sz w:val="36"/>
+          <w:szCs w:val="36"/>
+          <w:lang w:val="en-US"/>
+        </w:rPr>
+      </w:pPr>
+    </w:p>
+    <w:p>
+      <w:pPr>
+        <w:jc w:val="center"/>
+        <w:rPr>
+          <w:color w:val="2F5496" w:themeColor="accent1" w:themeShade="BF"/>
+          <w:sz w:val="36"/>
+          <w:szCs w:val="36"/>
+          <w:lang w:val="en-US"/>
+        </w:rPr>
+      </w:pPr>
+      <w:r>
+        <w:rPr>
+          <w:color w:val="2F5496" w:themeColor="accent1" w:themeShade="BF"/>
+          <w:sz w:val="36"/>
+          <w:szCs w:val="36"/>
+          <w:lang w:val="en-US"/>
+        </w:rPr>
+        <w:t>By:</w:t>
+      </w:r>
+      <w:r>
+        <w:rPr>
+          <w:color w:val="2F5496" w:themeColor="accent1" w:themeShade="BF"/>
+          <w:sz w:val="36"/>
+          <w:szCs w:val="36"/>
+          <w:lang w:val="en-US"/>
+        </w:rPr>
+        <w:t xml:space="preserve"> Caitlan </w:t>
+      </w:r>
+      <w:proofErr w:type="spellStart"/>
+      <w:r>
+        <w:rPr>
+          <w:color w:val="2F5496" w:themeColor="accent1" w:themeShade="BF"/>
+          <w:sz w:val="36"/>
+          <w:szCs w:val="36"/>
+          <w:lang w:val="en-US"/>
+        </w:rPr>
+        <w:t>Beachey</w:t>
+      </w:r>
+      <w:proofErr w:type="spellEnd"/>
+      <w:r>
+        <w:rPr>
+          <w:color w:val="2F5496" w:themeColor="accent1" w:themeShade="BF"/>
+          <w:sz w:val="36"/>
+          <w:szCs w:val="36"/>
+          <w:lang w:val="en-US"/>
+        </w:rPr>
+        <w:t xml:space="preserve">, Amaris Hassan, Cecilia Leung, Hillary </w:t>
+      </w:r>
+      <w:proofErr w:type="spellStart"/>
+      <w:r>
+        <w:rPr>
+          <w:color w:val="2F5496" w:themeColor="accent1" w:themeShade="BF"/>
+          <w:sz w:val="36"/>
+          <w:szCs w:val="36"/>
+          <w:lang w:val="en-US"/>
+        </w:rPr>
+        <w:t>Mandich</w:t>
+      </w:r>
+      <w:proofErr w:type="spellEnd"/>
+      <w:r>
+        <w:rPr>
+          <w:color w:val="2F5496" w:themeColor="accent1" w:themeShade="BF"/>
+          <w:sz w:val="36"/>
+          <w:szCs w:val="36"/>
+          <w:lang w:val="en-US"/>
+        </w:rPr>
+        <w:t xml:space="preserve">, </w:t>
+      </w:r>
+      <w:proofErr w:type="spellStart"/>
+      <w:r>
+        <w:rPr>
+          <w:color w:val="2F5496" w:themeColor="accent1" w:themeShade="BF"/>
+          <w:sz w:val="36"/>
+          <w:szCs w:val="36"/>
+          <w:lang w:val="en-US"/>
+        </w:rPr>
+        <w:t>Kapir</w:t>
+      </w:r>
+      <w:proofErr w:type="spellEnd"/>
+      <w:r>
+        <w:rPr>
+          <w:color w:val="2F5496" w:themeColor="accent1" w:themeShade="BF"/>
+          <w:sz w:val="36"/>
+          <w:szCs w:val="36"/>
+          <w:lang w:val="en-US"/>
+        </w:rPr>
+        <w:t xml:space="preserve"> </w:t>
+      </w:r>
+      <w:proofErr w:type="spellStart"/>
+      <w:r>
+        <w:rPr>
+          <w:color w:val="2F5496" w:themeColor="accent1" w:themeShade="BF"/>
+          <w:sz w:val="36"/>
+          <w:szCs w:val="36"/>
+          <w:lang w:val="en-US"/>
+        </w:rPr>
+        <w:t>Pundhir</w:t>
+      </w:r>
+      <w:proofErr w:type="spellEnd"/>
+    </w:p>
+    <w:p>
+      <w:pPr>
+        <w:jc w:val="center"/>
+        <w:rPr>
+          <w:color w:val="2F5496" w:themeColor="accent1" w:themeShade="BF"/>
+          <w:sz w:val="36"/>
+          <w:szCs w:val="36"/>
+          <w:lang w:val="en-US"/>
+        </w:rPr>
+      </w:pPr>
+    </w:p>
+    <w:p>
+      <w:pPr>
+        <w:jc w:val="center"/>
+        <w:rPr>
+          <w:color w:val="2F5496" w:themeColor="accent1" w:themeShade="BF"/>
+          <w:sz w:val="36"/>
+          <w:szCs w:val="36"/>
+          <w:lang w:val="en-US"/>
+        </w:rPr>
+      </w:pPr>
+      <w:r>
+        <w:rPr>
+          <w:color w:val="2F5496" w:themeColor="accent1" w:themeShade="BF"/>
+          <w:sz w:val="36"/>
+          <w:szCs w:val="36"/>
           <w:lang w:val="en-US"/>
         </w:rPr>
         <w:t>December 19</w:t>
       </w:r>
       <w:r>
         <w:rPr>
+          <w:color w:val="2F5496" w:themeColor="accent1" w:themeShade="BF"/>
+          <w:sz w:val="36"/>
+          <w:szCs w:val="36"/>
           <w:vertAlign w:val="superscript"/>
           <w:lang w:val="en-US"/>
         </w:rPr>
@@ -42,6 +251,9 @@
       </w:r>
       <w:r>
         <w:rPr>
+          <w:color w:val="2F5496" w:themeColor="accent1" w:themeShade="BF"/>
+          <w:sz w:val="36"/>
+          <w:szCs w:val="36"/>
           <w:lang w:val="en-US"/>
         </w:rPr>
         <w:t>, 2020</w:t>
@@ -50,187 +262,29 @@
     <w:p>
       <w:pPr>
         <w:rPr>
-          <w:lang w:val="en-US"/>
-        </w:rPr>
-      </w:pPr>
-      <w:r>
-        <w:rPr>
-          <w:lang w:val="en-US"/>
-        </w:rPr>
-        <w:t>By:</w:t>
-      </w:r>
-    </w:p>
-    <w:p>
-      <w:pPr>
-        <w:rPr>
-          <w:lang w:val="en-US"/>
-        </w:rPr>
-      </w:pPr>
-    </w:p>
-    <w:p>
-      <w:pPr>
-        <w:rPr>
-          <w:lang w:val="en-US"/>
-        </w:rPr>
-      </w:pPr>
-    </w:p>
-    <w:p>
-      <w:pPr>
-        <w:rPr>
-          <w:lang w:val="en-US"/>
-        </w:rPr>
-      </w:pPr>
-    </w:p>
-    <w:p>
-      <w:pPr>
-        <w:rPr>
-          <w:lang w:val="en-US"/>
-        </w:rPr>
-      </w:pPr>
-    </w:p>
-    <w:p>
-      <w:pPr>
-        <w:rPr>
-          <w:lang w:val="en-US"/>
-        </w:rPr>
-      </w:pPr>
-    </w:p>
-    <w:p>
-      <w:pPr>
-        <w:rPr>
-          <w:lang w:val="en-US"/>
-        </w:rPr>
-      </w:pPr>
-    </w:p>
-    <w:p>
-      <w:pPr>
-        <w:rPr>
-          <w:lang w:val="en-US"/>
-        </w:rPr>
-      </w:pPr>
-    </w:p>
-    <w:p>
-      <w:pPr>
-        <w:rPr>
-          <w:lang w:val="en-US"/>
-        </w:rPr>
-      </w:pPr>
-    </w:p>
-    <w:p>
-      <w:pPr>
-        <w:rPr>
-          <w:lang w:val="en-US"/>
-        </w:rPr>
-      </w:pPr>
-    </w:p>
-    <w:p>
-      <w:pPr>
-        <w:rPr>
-          <w:lang w:val="en-US"/>
-        </w:rPr>
-      </w:pPr>
-    </w:p>
-    <w:p>
-      <w:pPr>
-        <w:rPr>
-          <w:lang w:val="en-US"/>
-        </w:rPr>
-      </w:pPr>
-    </w:p>
-    <w:p>
-      <w:pPr>
-        <w:rPr>
-          <w:lang w:val="en-US"/>
-        </w:rPr>
-      </w:pPr>
-    </w:p>
-    <w:p>
-      <w:pPr>
-        <w:rPr>
-          <w:lang w:val="en-US"/>
-        </w:rPr>
-      </w:pPr>
-    </w:p>
-    <w:p>
-      <w:pPr>
-        <w:rPr>
-          <w:lang w:val="en-US"/>
-        </w:rPr>
-      </w:pPr>
-    </w:p>
-    <w:p>
-      <w:pPr>
-        <w:rPr>
-          <w:lang w:val="en-US"/>
-        </w:rPr>
-      </w:pPr>
-    </w:p>
-    <w:p>
-      <w:pPr>
-        <w:rPr>
-          <w:lang w:val="en-US"/>
-        </w:rPr>
-      </w:pPr>
-    </w:p>
-    <w:p>
-      <w:pPr>
-        <w:rPr>
-          <w:lang w:val="en-US"/>
-        </w:rPr>
-      </w:pPr>
-    </w:p>
-    <w:p>
-      <w:pPr>
-        <w:rPr>
-          <w:lang w:val="en-US"/>
-        </w:rPr>
-      </w:pPr>
-    </w:p>
-    <w:p>
-      <w:pPr>
-        <w:rPr>
-          <w:lang w:val="en-US"/>
-        </w:rPr>
-      </w:pPr>
-    </w:p>
-    <w:p>
-      <w:pPr>
-        <w:rPr>
-          <w:lang w:val="en-US"/>
-        </w:rPr>
-      </w:pPr>
-    </w:p>
-    <w:p>
-      <w:pPr>
-        <w:rPr>
-          <w:lang w:val="en-US"/>
-        </w:rPr>
-      </w:pPr>
-    </w:p>
-    <w:p>
-      <w:pPr>
-        <w:rPr>
-          <w:lang w:val="en-US"/>
-        </w:rPr>
-      </w:pPr>
-    </w:p>
-    <w:p>
-      <w:pPr>
-        <w:rPr>
-          <w:lang w:val="en-US"/>
-        </w:rPr>
-      </w:pPr>
-    </w:p>
-    <w:p>
-      <w:pPr>
-        <w:rPr>
-          <w:lang w:val="en-US"/>
-        </w:rPr>
-      </w:pPr>
-    </w:p>
-    <w:p>
-      <w:pPr>
-        <w:rPr>
+          <w:color w:val="2F5496" w:themeColor="accent1" w:themeShade="BF"/>
+          <w:sz w:val="36"/>
+          <w:szCs w:val="36"/>
+          <w:lang w:val="en-US"/>
+        </w:rPr>
+      </w:pPr>
+    </w:p>
+    <w:p>
+      <w:pPr>
+        <w:rPr>
+          <w:color w:val="2F5496" w:themeColor="accent1" w:themeShade="BF"/>
+          <w:sz w:val="36"/>
+          <w:szCs w:val="36"/>
+          <w:lang w:val="en-US"/>
+        </w:rPr>
+      </w:pPr>
+    </w:p>
+    <w:p>
+      <w:pPr>
+        <w:rPr>
+          <w:color w:val="2F5496" w:themeColor="accent1" w:themeShade="BF"/>
+          <w:sz w:val="36"/>
+          <w:szCs w:val="36"/>
           <w:lang w:val="en-US"/>
         </w:rPr>
       </w:pPr>
@@ -244,6 +298,13 @@
     </w:p>
     <w:sdt>
       <w:sdtPr>
+        <w:rPr>
+          <w:rFonts w:asciiTheme="minorHAnsi" w:eastAsiaTheme="minorHAnsi" w:hAnsiTheme="minorHAnsi" w:cstheme="minorBidi"/>
+          <w:color w:val="auto"/>
+          <w:sz w:val="22"/>
+          <w:szCs w:val="22"/>
+          <w:lang w:val="en-CA"/>
+        </w:rPr>
         <w:id w:val="-559470886"/>
         <w:docPartObj>
           <w:docPartGallery w:val="Table of Contents"/>
@@ -252,14 +313,9 @@
       </w:sdtPr>
       <w:sdtEndPr>
         <w:rPr>
-          <w:rFonts w:asciiTheme="minorHAnsi" w:eastAsiaTheme="minorHAnsi" w:hAnsiTheme="minorHAnsi" w:cstheme="minorBidi"/>
           <w:b/>
           <w:bCs/>
           <w:noProof/>
-          <w:color w:val="auto"/>
-          <w:sz w:val="22"/>
-          <w:szCs w:val="22"/>
-          <w:lang w:val="en-CA"/>
         </w:rPr>
       </w:sdtEndPr>
       <w:sdtContent>
@@ -292,7 +348,7 @@
           <w:r>
             <w:fldChar w:fldCharType="separate"/>
           </w:r>
-          <w:hyperlink w:anchor="_Toc58964748" w:history="1">
+          <w:hyperlink w:anchor="_Toc59007055" w:history="1">
             <w:r>
               <w:rPr>
                 <w:rStyle w:val="Hyperlink"/>
@@ -322,7 +378,7 @@
                 <w:noProof/>
                 <w:webHidden/>
               </w:rPr>
-              <w:instrText xml:space="preserve"> PAGEREF _Toc58964748 \h </w:instrText>
+              <w:instrText xml:space="preserve"> PAGEREF _Toc59007055 \h </w:instrText>
             </w:r>
             <w:r>
               <w:rPr>
@@ -365,7 +421,7 @@
               <w:lang w:eastAsia="en-CA"/>
             </w:rPr>
           </w:pPr>
-          <w:hyperlink w:anchor="_Toc58964749" w:history="1">
+          <w:hyperlink w:anchor="_Toc59007056" w:history="1">
             <w:r>
               <w:rPr>
                 <w:rStyle w:val="Hyperlink"/>
@@ -395,7 +451,7 @@
                 <w:noProof/>
                 <w:webHidden/>
               </w:rPr>
-              <w:instrText xml:space="preserve"> PAGEREF _Toc58964749 \h </w:instrText>
+              <w:instrText xml:space="preserve"> PAGEREF _Toc59007056 \h </w:instrText>
             </w:r>
             <w:r>
               <w:rPr>
@@ -433,10 +489,12 @@
               <w:tab w:val="right" w:leader="dot" w:pos="9350"/>
             </w:tabs>
             <w:rPr>
+              <w:rFonts w:eastAsiaTheme="minorEastAsia"/>
               <w:noProof/>
+              <w:lang w:eastAsia="en-CA"/>
             </w:rPr>
           </w:pPr>
-          <w:hyperlink w:anchor="_Toc58964750" w:history="1">
+          <w:hyperlink w:anchor="_Toc59007057" w:history="1">
             <w:r>
               <w:rPr>
                 <w:rStyle w:val="Hyperlink"/>
@@ -464,7 +522,7 @@
                 <w:noProof/>
                 <w:webHidden/>
               </w:rPr>
-              <w:instrText xml:space="preserve"> PAGEREF _Toc58964750 \h </w:instrText>
+              <w:instrText xml:space="preserve"> PAGEREF _Toc59007057 \h </w:instrText>
             </w:r>
             <w:r>
               <w:rPr>
@@ -502,10 +560,12 @@
               <w:tab w:val="right" w:leader="dot" w:pos="9350"/>
             </w:tabs>
             <w:rPr>
+              <w:rFonts w:eastAsiaTheme="minorEastAsia"/>
               <w:noProof/>
+              <w:lang w:eastAsia="en-CA"/>
             </w:rPr>
           </w:pPr>
-          <w:hyperlink w:anchor="_Toc58964751" w:history="1">
+          <w:hyperlink w:anchor="_Toc59007058" w:history="1">
             <w:r>
               <w:rPr>
                 <w:rStyle w:val="Hyperlink"/>
@@ -533,7 +593,7 @@
                 <w:noProof/>
                 <w:webHidden/>
               </w:rPr>
-              <w:instrText xml:space="preserve"> PAGEREF _Toc58964751 \h </w:instrText>
+              <w:instrText xml:space="preserve"> PAGEREF _Toc59007058 \h </w:instrText>
             </w:r>
             <w:r>
               <w:rPr>
@@ -576,7 +636,7 @@
               <w:lang w:eastAsia="en-CA"/>
             </w:rPr>
           </w:pPr>
-          <w:hyperlink w:anchor="_Toc58964752" w:history="1">
+          <w:hyperlink w:anchor="_Toc59007059" w:history="1">
             <w:r>
               <w:rPr>
                 <w:rStyle w:val="Hyperlink"/>
@@ -606,7 +666,7 @@
                 <w:noProof/>
                 <w:webHidden/>
               </w:rPr>
-              <w:instrText xml:space="preserve"> PAGEREF _Toc58964752 \h </w:instrText>
+              <w:instrText xml:space="preserve"> PAGEREF _Toc59007059 \h </w:instrText>
             </w:r>
             <w:r>
               <w:rPr>
@@ -626,7 +686,7 @@
                 <w:noProof/>
                 <w:webHidden/>
               </w:rPr>
-              <w:t>3</w:t>
+              <w:t>4</w:t>
             </w:r>
             <w:r>
               <w:rPr>
@@ -644,17 +704,19 @@
               <w:tab w:val="right" w:leader="dot" w:pos="9350"/>
             </w:tabs>
             <w:rPr>
+              <w:rFonts w:eastAsiaTheme="minorEastAsia"/>
               <w:noProof/>
+              <w:lang w:eastAsia="en-CA"/>
             </w:rPr>
           </w:pPr>
-          <w:hyperlink w:anchor="_Toc58964753" w:history="1">
+          <w:hyperlink w:anchor="_Toc59007060" w:history="1">
             <w:r>
               <w:rPr>
                 <w:rStyle w:val="Hyperlink"/>
                 <w:noProof/>
                 <w:lang w:val="en-US"/>
               </w:rPr>
-              <w:t>3.1 CLEANING</w:t>
+              <w:t>3.1 DELETING UNWANTED COLUMNS</w:t>
             </w:r>
             <w:r>
               <w:rPr>
@@ -675,7 +737,7 @@
                 <w:noProof/>
                 <w:webHidden/>
               </w:rPr>
-              <w:instrText xml:space="preserve"> PAGEREF _Toc58964753 \h </w:instrText>
+              <w:instrText xml:space="preserve"> PAGEREF _Toc59007060 \h </w:instrText>
             </w:r>
             <w:r>
               <w:rPr>
@@ -695,7 +757,220 @@
                 <w:noProof/>
                 <w:webHidden/>
               </w:rPr>
-              <w:t>3</w:t>
+              <w:t>4</w:t>
+            </w:r>
+            <w:r>
+              <w:rPr>
+                <w:noProof/>
+                <w:webHidden/>
+              </w:rPr>
+              <w:fldChar w:fldCharType="end"/>
+            </w:r>
+          </w:hyperlink>
+        </w:p>
+        <w:p>
+          <w:pPr>
+            <w:pStyle w:val="TOC2"/>
+            <w:tabs>
+              <w:tab w:val="right" w:leader="dot" w:pos="9350"/>
+            </w:tabs>
+            <w:rPr>
+              <w:rFonts w:eastAsiaTheme="minorEastAsia"/>
+              <w:noProof/>
+              <w:lang w:eastAsia="en-CA"/>
+            </w:rPr>
+          </w:pPr>
+          <w:hyperlink w:anchor="_Toc59007061" w:history="1">
+            <w:r>
+              <w:rPr>
+                <w:rStyle w:val="Hyperlink"/>
+                <w:noProof/>
+                <w:lang w:val="en-US"/>
+              </w:rPr>
+              <w:t>3.2 ADDING USEFUL INFORMATION FOR ANALYSIS</w:t>
+            </w:r>
+            <w:r>
+              <w:rPr>
+                <w:noProof/>
+                <w:webHidden/>
+              </w:rPr>
+              <w:tab/>
+            </w:r>
+            <w:r>
+              <w:rPr>
+                <w:noProof/>
+                <w:webHidden/>
+              </w:rPr>
+              <w:fldChar w:fldCharType="begin"/>
+            </w:r>
+            <w:r>
+              <w:rPr>
+                <w:noProof/>
+                <w:webHidden/>
+              </w:rPr>
+              <w:instrText xml:space="preserve"> PAGEREF _Toc59007061 \h </w:instrText>
+            </w:r>
+            <w:r>
+              <w:rPr>
+                <w:noProof/>
+                <w:webHidden/>
+              </w:rPr>
+            </w:r>
+            <w:r>
+              <w:rPr>
+                <w:noProof/>
+                <w:webHidden/>
+              </w:rPr>
+              <w:fldChar w:fldCharType="separate"/>
+            </w:r>
+            <w:r>
+              <w:rPr>
+                <w:noProof/>
+                <w:webHidden/>
+              </w:rPr>
+              <w:t>4</w:t>
+            </w:r>
+            <w:r>
+              <w:rPr>
+                <w:noProof/>
+                <w:webHidden/>
+              </w:rPr>
+              <w:fldChar w:fldCharType="end"/>
+            </w:r>
+          </w:hyperlink>
+        </w:p>
+        <w:p>
+          <w:pPr>
+            <w:pStyle w:val="TOC2"/>
+            <w:tabs>
+              <w:tab w:val="right" w:leader="dot" w:pos="9350"/>
+            </w:tabs>
+            <w:rPr>
+              <w:rFonts w:eastAsiaTheme="minorEastAsia"/>
+              <w:noProof/>
+              <w:lang w:eastAsia="en-CA"/>
+            </w:rPr>
+          </w:pPr>
+          <w:hyperlink w:anchor="_Toc59007062" w:history="1">
+            <w:r>
+              <w:rPr>
+                <w:rStyle w:val="Hyperlink"/>
+                <w:noProof/>
+                <w:lang w:val="en-US"/>
+              </w:rPr>
+              <w:t>3.2 NORMALIZING</w:t>
+            </w:r>
+            <w:r>
+              <w:rPr>
+                <w:noProof/>
+                <w:webHidden/>
+              </w:rPr>
+              <w:tab/>
+            </w:r>
+            <w:r>
+              <w:rPr>
+                <w:noProof/>
+                <w:webHidden/>
+              </w:rPr>
+              <w:fldChar w:fldCharType="begin"/>
+            </w:r>
+            <w:r>
+              <w:rPr>
+                <w:noProof/>
+                <w:webHidden/>
+              </w:rPr>
+              <w:instrText xml:space="preserve"> PAGEREF _Toc59007062 \h </w:instrText>
+            </w:r>
+            <w:r>
+              <w:rPr>
+                <w:noProof/>
+                <w:webHidden/>
+              </w:rPr>
+            </w:r>
+            <w:r>
+              <w:rPr>
+                <w:noProof/>
+                <w:webHidden/>
+              </w:rPr>
+              <w:fldChar w:fldCharType="separate"/>
+            </w:r>
+            <w:r>
+              <w:rPr>
+                <w:noProof/>
+                <w:webHidden/>
+              </w:rPr>
+              <w:t>4</w:t>
+            </w:r>
+            <w:r>
+              <w:rPr>
+                <w:noProof/>
+                <w:webHidden/>
+              </w:rPr>
+              <w:fldChar w:fldCharType="end"/>
+            </w:r>
+          </w:hyperlink>
+        </w:p>
+        <w:p>
+          <w:pPr>
+            <w:pStyle w:val="TOC2"/>
+            <w:tabs>
+              <w:tab w:val="right" w:leader="dot" w:pos="9350"/>
+            </w:tabs>
+            <w:rPr>
+              <w:rFonts w:eastAsiaTheme="minorEastAsia"/>
+              <w:noProof/>
+              <w:lang w:eastAsia="en-CA"/>
+            </w:rPr>
+          </w:pPr>
+          <w:hyperlink w:anchor="_Toc59007063" w:history="1">
+            <w:r>
+              <w:rPr>
+                <w:rStyle w:val="Hyperlink"/>
+                <w:noProof/>
+                <w:lang w:val="en-US"/>
+              </w:rPr>
+              <w:t>3.3 MELTING</w:t>
+            </w:r>
+            <w:r>
+              <w:rPr>
+                <w:noProof/>
+                <w:webHidden/>
+              </w:rPr>
+              <w:tab/>
+            </w:r>
+            <w:r>
+              <w:rPr>
+                <w:noProof/>
+                <w:webHidden/>
+              </w:rPr>
+              <w:fldChar w:fldCharType="begin"/>
+            </w:r>
+            <w:r>
+              <w:rPr>
+                <w:noProof/>
+                <w:webHidden/>
+              </w:rPr>
+              <w:instrText xml:space="preserve"> PAGEREF _Toc59007063 \h </w:instrText>
+            </w:r>
+            <w:r>
+              <w:rPr>
+                <w:noProof/>
+                <w:webHidden/>
+              </w:rPr>
+            </w:r>
+            <w:r>
+              <w:rPr>
+                <w:noProof/>
+                <w:webHidden/>
+              </w:rPr>
+              <w:fldChar w:fldCharType="separate"/>
+            </w:r>
+            <w:r>
+              <w:rPr>
+                <w:noProof/>
+                <w:webHidden/>
+              </w:rPr>
+              <w:t>4</w:t>
             </w:r>
             <w:r>
               <w:rPr>
@@ -720,6 +995,133 @@
     </w:sdt>
     <w:p>
       <w:pPr>
+        <w:rPr>
+          <w:lang w:val="en-US"/>
+        </w:rPr>
+      </w:pPr>
+      <w:bookmarkStart w:id="0" w:name="_Toc59007055"/>
+    </w:p>
+    <w:p>
+      <w:pPr>
+        <w:rPr>
+          <w:lang w:val="en-US"/>
+        </w:rPr>
+      </w:pPr>
+    </w:p>
+    <w:p>
+      <w:pPr>
+        <w:rPr>
+          <w:lang w:val="en-US"/>
+        </w:rPr>
+      </w:pPr>
+    </w:p>
+    <w:p>
+      <w:pPr>
+        <w:rPr>
+          <w:lang w:val="en-US"/>
+        </w:rPr>
+      </w:pPr>
+    </w:p>
+    <w:p>
+      <w:pPr>
+        <w:rPr>
+          <w:lang w:val="en-US"/>
+        </w:rPr>
+      </w:pPr>
+    </w:p>
+    <w:p>
+      <w:pPr>
+        <w:rPr>
+          <w:lang w:val="en-US"/>
+        </w:rPr>
+      </w:pPr>
+    </w:p>
+    <w:p>
+      <w:pPr>
+        <w:rPr>
+          <w:lang w:val="en-US"/>
+        </w:rPr>
+      </w:pPr>
+    </w:p>
+    <w:p>
+      <w:pPr>
+        <w:rPr>
+          <w:lang w:val="en-US"/>
+        </w:rPr>
+      </w:pPr>
+    </w:p>
+    <w:p>
+      <w:pPr>
+        <w:rPr>
+          <w:lang w:val="en-US"/>
+        </w:rPr>
+      </w:pPr>
+    </w:p>
+    <w:p>
+      <w:pPr>
+        <w:rPr>
+          <w:lang w:val="en-US"/>
+        </w:rPr>
+      </w:pPr>
+    </w:p>
+    <w:p>
+      <w:pPr>
+        <w:rPr>
+          <w:lang w:val="en-US"/>
+        </w:rPr>
+      </w:pPr>
+    </w:p>
+    <w:p>
+      <w:pPr>
+        <w:rPr>
+          <w:lang w:val="en-US"/>
+        </w:rPr>
+      </w:pPr>
+    </w:p>
+    <w:p>
+      <w:pPr>
+        <w:rPr>
+          <w:lang w:val="en-US"/>
+        </w:rPr>
+      </w:pPr>
+    </w:p>
+    <w:p>
+      <w:pPr>
+        <w:rPr>
+          <w:lang w:val="en-US"/>
+        </w:rPr>
+      </w:pPr>
+    </w:p>
+    <w:p>
+      <w:pPr>
+        <w:rPr>
+          <w:lang w:val="en-US"/>
+        </w:rPr>
+      </w:pPr>
+    </w:p>
+    <w:p>
+      <w:pPr>
+        <w:rPr>
+          <w:lang w:val="en-US"/>
+        </w:rPr>
+      </w:pPr>
+    </w:p>
+    <w:p>
+      <w:pPr>
+        <w:rPr>
+          <w:lang w:val="en-US"/>
+        </w:rPr>
+      </w:pPr>
+    </w:p>
+    <w:p>
+      <w:pPr>
+        <w:rPr>
+          <w:lang w:val="en-US"/>
+        </w:rPr>
+      </w:pPr>
+    </w:p>
+    <w:p>
+      <w:pPr>
         <w:pStyle w:val="Heading1"/>
         <w:rPr>
           <w:b/>
@@ -727,13 +1129,13 @@
           <w:lang w:val="en-US"/>
         </w:rPr>
       </w:pPr>
-      <w:bookmarkStart w:id="0" w:name="_Toc58964748"/>
       <w:r>
         <w:rPr>
           <w:b/>
           <w:bCs/>
           <w:lang w:val="en-US"/>
         </w:rPr>
+        <w:lastRenderedPageBreak/>
         <w:t xml:space="preserve">1. </w:t>
       </w:r>
       <w:r>
@@ -755,112 +1157,272 @@
     </w:p>
     <w:p>
       <w:pPr>
-        <w:rPr>
-          <w:lang w:val="en-US"/>
-        </w:rPr>
-      </w:pPr>
-      <w:r>
-        <w:rPr>
-          <w:lang w:val="en-US"/>
-        </w:rPr>
-        <w:t xml:space="preserve">ETL simply stands for Extract, Transform and Load. </w:t>
-      </w:r>
-    </w:p>
-    <w:p>
-      <w:pPr>
-        <w:rPr>
-          <w:lang w:val="en-US"/>
-        </w:rPr>
-      </w:pPr>
-      <w:r>
-        <w:rPr>
-          <w:noProof/>
-          <w:lang w:val="en-US"/>
-        </w:rPr>
-        <w:drawing>
-          <wp:inline distT="0" distB="0" distL="0" distR="0" wp14:anchorId="12E8E55F" wp14:editId="7908CAE0">
-            <wp:extent cx="5943600" cy="3649980"/>
-            <wp:effectExtent l="0" t="0" r="0" b="7620"/>
-            <wp:docPr id="1" name="Picture 1"/>
-            <wp:cNvGraphicFramePr>
-              <a:graphicFrameLocks xmlns:a="http://schemas.openxmlformats.org/drawingml/2006/main" noChangeAspect="1"/>
-            </wp:cNvGraphicFramePr>
-            <a:graphic xmlns:a="http://schemas.openxmlformats.org/drawingml/2006/main">
-              <a:graphicData uri="http://schemas.openxmlformats.org/drawingml/2006/picture">
-                <pic:pic xmlns:pic="http://schemas.openxmlformats.org/drawingml/2006/picture">
-                  <pic:nvPicPr>
-                    <pic:cNvPr id="0" name="Picture 1"/>
-                    <pic:cNvPicPr>
-                      <a:picLocks noChangeAspect="1" noChangeArrowheads="1"/>
-                    </pic:cNvPicPr>
-                  </pic:nvPicPr>
-                  <pic:blipFill>
-                    <a:blip r:embed="rId5">
-                      <a:extLst>
-                        <a:ext uri="{28A0092B-C50C-407E-A947-70E740481C1C}">
-                          <a14:useLocalDpi xmlns:a14="http://schemas.microsoft.com/office/drawing/2010/main" val="0"/>
-                        </a:ext>
-                      </a:extLst>
-                    </a:blip>
-                    <a:srcRect/>
-                    <a:stretch>
-                      <a:fillRect/>
-                    </a:stretch>
-                  </pic:blipFill>
-                  <pic:spPr bwMode="auto">
-                    <a:xfrm>
-                      <a:off x="0" y="0"/>
-                      <a:ext cx="5943600" cy="3649980"/>
-                    </a:xfrm>
-                    <a:prstGeom prst="rect">
-                      <a:avLst/>
-                    </a:prstGeom>
-                    <a:noFill/>
-                    <a:ln>
-                      <a:noFill/>
-                    </a:ln>
-                  </pic:spPr>
-                </pic:pic>
-              </a:graphicData>
-            </a:graphic>
-          </wp:inline>
-        </w:drawing>
-      </w:r>
-    </w:p>
-    <w:p>
-      <w:pPr>
-        <w:rPr>
-          <w:lang w:val="en-US"/>
-        </w:rPr>
-      </w:pPr>
-      <w:r>
-        <w:rPr>
-          <w:lang w:val="en-US"/>
-        </w:rPr>
-        <w:t>In this project, we have decided to expand on our topic of Sugar Analysis with the ETL process</w:t>
-      </w:r>
-      <w:r>
-        <w:rPr>
-          <w:lang w:val="en-US"/>
-        </w:rPr>
-        <w:t xml:space="preserve"> with the following methods.</w:t>
-      </w:r>
-    </w:p>
-    <w:p>
-      <w:pPr>
+        <w:ind w:firstLine="720"/>
+        <w:rPr>
+          <w:lang w:val="en-US"/>
+        </w:rPr>
+      </w:pPr>
+      <w:r>
+        <w:rPr>
+          <w:lang w:val="en-US"/>
+        </w:rPr>
+        <w:t>ETL stands for Extract, Transform and Load</w:t>
+      </w:r>
+      <w:r>
+        <w:rPr>
+          <w:lang w:val="en-US"/>
+        </w:rPr>
+        <w:t xml:space="preserve">.  </w:t>
+      </w:r>
+      <w:r>
+        <w:rPr>
+          <w:lang w:val="en-US"/>
+        </w:rPr>
+        <w:t xml:space="preserve">Extracting involves </w:t>
+      </w:r>
+      <w:r>
+        <w:rPr>
+          <w:lang w:val="en-US"/>
+        </w:rPr>
+        <w:t>collecting, reading, and migrating</w:t>
+      </w:r>
+      <w:r>
+        <w:rPr>
+          <w:lang w:val="en-US"/>
+        </w:rPr>
+        <w:t xml:space="preserve"> large volumes of raw data from various sources into one </w:t>
+      </w:r>
+      <w:r>
+        <w:rPr>
+          <w:lang w:val="en-US"/>
+        </w:rPr>
+        <w:t>easily accessible database</w:t>
+      </w:r>
+      <w:r>
+        <w:rPr>
+          <w:lang w:val="en-US"/>
+        </w:rPr>
+        <w:t xml:space="preserve">.  </w:t>
+      </w:r>
+      <w:r>
+        <w:rPr>
+          <w:lang w:val="en-US"/>
+        </w:rPr>
+        <w:t>T</w:t>
+      </w:r>
+      <w:r>
+        <w:rPr>
+          <w:lang w:val="en-US"/>
+        </w:rPr>
+        <w:t xml:space="preserve">ransformation </w:t>
+      </w:r>
+      <w:r>
+        <w:rPr>
+          <w:lang w:val="en-US"/>
+        </w:rPr>
+        <w:t>make</w:t>
+      </w:r>
+      <w:r>
+        <w:rPr>
+          <w:lang w:val="en-US"/>
+        </w:rPr>
+        <w:t xml:space="preserve">s </w:t>
+      </w:r>
+      <w:r>
+        <w:rPr>
+          <w:lang w:val="en-US"/>
+        </w:rPr>
+        <w:t>data meaningful</w:t>
+      </w:r>
+      <w:r>
+        <w:rPr>
+          <w:lang w:val="en-US"/>
+        </w:rPr>
+        <w:t xml:space="preserve"> by</w:t>
+      </w:r>
+      <w:r>
+        <w:rPr>
+          <w:lang w:val="en-US"/>
+        </w:rPr>
+        <w:t xml:space="preserve"> reformatting, filtering, transposing, </w:t>
+      </w:r>
+      <w:r>
+        <w:rPr>
+          <w:lang w:val="en-US"/>
+        </w:rPr>
+        <w:t>merging,</w:t>
+      </w:r>
+      <w:r>
+        <w:rPr>
+          <w:lang w:val="en-US"/>
+        </w:rPr>
+        <w:t xml:space="preserve"> and </w:t>
+      </w:r>
+      <w:r>
+        <w:rPr>
+          <w:lang w:val="en-US"/>
+        </w:rPr>
+        <w:t>joining.</w:t>
+      </w:r>
+      <w:r>
+        <w:rPr>
+          <w:lang w:val="en-US"/>
+        </w:rPr>
+        <w:t xml:space="preserve">  </w:t>
+      </w:r>
+      <w:r>
+        <w:rPr>
+          <w:lang w:val="en-US"/>
+        </w:rPr>
+        <w:t>Finally, loading</w:t>
+      </w:r>
+      <w:r>
+        <w:rPr>
+          <w:lang w:val="en-US"/>
+        </w:rPr>
+        <w:t xml:space="preserve"> uses </w:t>
+      </w:r>
+      <w:r>
+        <w:rPr>
+          <w:lang w:val="en-US"/>
+        </w:rPr>
+        <w:t>various</w:t>
+      </w:r>
+      <w:r>
+        <w:rPr>
+          <w:lang w:val="en-US"/>
+        </w:rPr>
+        <w:t xml:space="preserve"> applications</w:t>
+      </w:r>
+      <w:r>
+        <w:rPr>
+          <w:lang w:val="en-US"/>
+        </w:rPr>
+        <w:t>/software</w:t>
+      </w:r>
+      <w:r>
+        <w:rPr>
+          <w:lang w:val="en-US"/>
+        </w:rPr>
+        <w:t xml:space="preserve"> to </w:t>
+      </w:r>
+      <w:r>
+        <w:rPr>
+          <w:lang w:val="en-US"/>
+        </w:rPr>
+        <w:t xml:space="preserve">load the </w:t>
+      </w:r>
+      <w:r>
+        <w:rPr>
+          <w:lang w:val="en-US"/>
+        </w:rPr>
+        <w:t xml:space="preserve">data </w:t>
+      </w:r>
+      <w:r>
+        <w:rPr>
+          <w:lang w:val="en-US"/>
+        </w:rPr>
+        <w:t xml:space="preserve">into the </w:t>
+      </w:r>
+      <w:r>
+        <w:rPr>
+          <w:lang w:val="en-US"/>
+        </w:rPr>
+        <w:t>faster and produce faster results.</w:t>
+      </w:r>
+    </w:p>
+    <w:p>
+      <w:pPr>
+        <w:ind w:firstLine="720"/>
+        <w:rPr>
+          <w:lang w:val="en-US"/>
+        </w:rPr>
+      </w:pPr>
+      <w:r>
+        <w:rPr>
+          <w:lang w:val="en-US"/>
+        </w:rPr>
+        <w:t>ETL provides numerous benefits as it breaks down data silos by gathering all relevant data into one database. Another advantage is it greatly assist the Data Analyst to analyze the data and turn it into business intelligence.  Finally, with data readily available, it helps you to make better decisions in a timely manner.</w:t>
+      </w:r>
+    </w:p>
+    <w:p>
+      <w:pPr>
+        <w:ind w:firstLine="720"/>
+        <w:rPr>
+          <w:lang w:val="en-US"/>
+        </w:rPr>
+      </w:pPr>
+      <w:r>
+        <w:rPr>
+          <w:lang w:val="en-US"/>
+        </w:rPr>
+        <w:t xml:space="preserve">In this </w:t>
+      </w:r>
+      <w:r>
+        <w:rPr>
+          <w:lang w:val="en-US"/>
+        </w:rPr>
+        <w:t>proposal</w:t>
+      </w:r>
+      <w:r>
+        <w:rPr>
+          <w:lang w:val="en-US"/>
+        </w:rPr>
+        <w:t xml:space="preserve">, </w:t>
+      </w:r>
+      <w:r>
+        <w:rPr>
+          <w:lang w:val="en-US"/>
+        </w:rPr>
+        <w:t xml:space="preserve">we have conducted the ETL process through our Sugar Analysis Datasets.    We will explain how we </w:t>
+      </w:r>
+      <w:r>
+        <w:rPr>
+          <w:lang w:val="en-US"/>
+        </w:rPr>
+        <w:t>completed the extraction, transformation and loading the data in the SQL Web Server using various techniques and software applications.  Finally, we will provide a summary of the process that will explain why we did what we did, limitations, and next steps.</w:t>
+      </w:r>
+    </w:p>
+    <w:p>
+      <w:pPr>
+        <w:rPr>
+          <w:sz w:val="21"/>
+          <w:szCs w:val="21"/>
+        </w:rPr>
+      </w:pPr>
+      <w:r>
+        <w:rPr>
+          <w:sz w:val="21"/>
+          <w:szCs w:val="21"/>
+        </w:rPr>
+        <w:tab/>
+        <w:t xml:space="preserve"> </w:t>
+      </w:r>
+    </w:p>
+    <w:p>
+      <w:pPr>
+        <w:rPr>
+          <w:lang w:val="en-US"/>
+        </w:rPr>
+      </w:pPr>
+    </w:p>
+    <w:p>
+      <w:pPr>
+        <w:pStyle w:val="Heading1"/>
         <w:rPr>
           <w:b/>
           <w:bCs/>
           <w:lang w:val="en-US"/>
         </w:rPr>
       </w:pPr>
+      <w:bookmarkStart w:id="1" w:name="_Toc59007056"/>
       <w:r>
         <w:rPr>
           <w:b/>
           <w:bCs/>
           <w:lang w:val="en-US"/>
         </w:rPr>
-        <w:t>1</w:t>
+        <w:t xml:space="preserve">2. </w:t>
       </w:r>
       <w:r>
         <w:rPr>
@@ -868,194 +1430,6 @@
           <w:bCs/>
           <w:lang w:val="en-US"/>
         </w:rPr>
-        <w:t xml:space="preserve">. </w:t>
-      </w:r>
-      <w:r>
-        <w:rPr>
-          <w:b/>
-          <w:bCs/>
-          <w:lang w:val="en-US"/>
-        </w:rPr>
-        <w:t>E</w:t>
-      </w:r>
-      <w:r>
-        <w:rPr>
-          <w:b/>
-          <w:bCs/>
-          <w:lang w:val="en-US"/>
-        </w:rPr>
-        <w:t xml:space="preserve">XTRACT </w:t>
-      </w:r>
-      <w:r>
-        <w:rPr>
-          <w:b/>
-          <w:bCs/>
-          <w:lang w:val="en-US"/>
-        </w:rPr>
-        <w:t xml:space="preserve"> </w:t>
-      </w:r>
-    </w:p>
-    <w:p>
-      <w:pPr>
-        <w:rPr>
-          <w:lang w:val="en-US"/>
-        </w:rPr>
-      </w:pPr>
-      <w:r>
-        <w:rPr>
-          <w:lang w:val="en-US"/>
-        </w:rPr>
-        <w:t>The process of reading data from a database. In this stage, the data is collected, often from multiple and different types of sources.</w:t>
-      </w:r>
-    </w:p>
-    <w:p>
-      <w:pPr>
-        <w:rPr>
-          <w:b/>
-          <w:bCs/>
-          <w:lang w:val="en-US"/>
-        </w:rPr>
-      </w:pPr>
-      <w:r>
-        <w:rPr>
-          <w:b/>
-          <w:bCs/>
-          <w:lang w:val="en-US"/>
-        </w:rPr>
-        <w:t>2.</w:t>
-      </w:r>
-      <w:r>
-        <w:rPr>
-          <w:b/>
-          <w:bCs/>
-          <w:lang w:val="en-US"/>
-        </w:rPr>
-        <w:t xml:space="preserve"> </w:t>
-      </w:r>
-      <w:r>
-        <w:rPr>
-          <w:b/>
-          <w:bCs/>
-          <w:lang w:val="en-US"/>
-        </w:rPr>
-        <w:t>TRANSFORM</w:t>
-      </w:r>
-    </w:p>
-    <w:p>
-      <w:pPr>
-        <w:rPr>
-          <w:lang w:val="en-US"/>
-        </w:rPr>
-      </w:pPr>
-      <w:r>
-        <w:rPr>
-          <w:lang w:val="en-US"/>
-        </w:rPr>
-        <w:lastRenderedPageBreak/>
-        <w:t>T</w:t>
-      </w:r>
-      <w:r>
-        <w:rPr>
-          <w:lang w:val="en-US"/>
-        </w:rPr>
-        <w:t>he process of converting the extracted data from its previous form into the form it needs to be in so that it can be placed into another database. Transformation occurs by using rules or lookup tables or by combining the data with other data.</w:t>
-      </w:r>
-    </w:p>
-    <w:p>
-      <w:pPr>
-        <w:rPr>
-          <w:b/>
-          <w:bCs/>
-          <w:lang w:val="en-US"/>
-        </w:rPr>
-      </w:pPr>
-      <w:r>
-        <w:rPr>
-          <w:b/>
-          <w:bCs/>
-          <w:lang w:val="en-US"/>
-        </w:rPr>
-        <w:t xml:space="preserve">3. </w:t>
-      </w:r>
-      <w:r>
-        <w:rPr>
-          <w:b/>
-          <w:bCs/>
-          <w:lang w:val="en-US"/>
-        </w:rPr>
-        <w:t xml:space="preserve"> LOAD</w:t>
-      </w:r>
-    </w:p>
-    <w:p>
-      <w:pPr>
-        <w:rPr>
-          <w:lang w:val="en-US"/>
-        </w:rPr>
-      </w:pPr>
-      <w:r>
-        <w:rPr>
-          <w:lang w:val="en-US"/>
-        </w:rPr>
-        <w:t>T</w:t>
-      </w:r>
-      <w:r>
-        <w:rPr>
-          <w:lang w:val="en-US"/>
-        </w:rPr>
-        <w:t>he process of writing the data into the target database.</w:t>
-      </w:r>
-    </w:p>
-    <w:p>
-      <w:pPr>
-        <w:rPr>
-          <w:lang w:val="en-US"/>
-        </w:rPr>
-      </w:pPr>
-      <w:r>
-        <w:rPr>
-          <w:lang w:val="en-US"/>
-        </w:rPr>
-        <w:t xml:space="preserve">Finally, there will be an analysis of our findings, </w:t>
-      </w:r>
-      <w:proofErr w:type="gramStart"/>
-      <w:r>
-        <w:rPr>
-          <w:lang w:val="en-US"/>
-        </w:rPr>
-        <w:t>limitations</w:t>
-      </w:r>
-      <w:proofErr w:type="gramEnd"/>
-      <w:r>
-        <w:rPr>
-          <w:lang w:val="en-US"/>
-        </w:rPr>
-        <w:t xml:space="preserve"> and next steps.</w:t>
-      </w:r>
-    </w:p>
-    <w:p>
-      <w:pPr>
-        <w:pStyle w:val="Heading1"/>
-        <w:rPr>
-          <w:b/>
-          <w:bCs/>
-          <w:lang w:val="en-US"/>
-        </w:rPr>
-      </w:pPr>
-      <w:bookmarkStart w:id="1" w:name="_Toc58964749"/>
-      <w:r>
-        <w:rPr>
-          <w:b/>
-          <w:bCs/>
-          <w:lang w:val="en-US"/>
-        </w:rPr>
-        <w:t xml:space="preserve">2. </w:t>
-      </w:r>
-      <w:r>
-        <w:rPr>
-          <w:b/>
-          <w:bCs/>
-          <w:lang w:val="en-US"/>
-        </w:rPr>
         <w:t>EXTRACTION</w:t>
       </w:r>
       <w:bookmarkEnd w:id="1"/>
@@ -1074,7 +1448,7 @@
           <w:lang w:val="en-US"/>
         </w:rPr>
       </w:pPr>
-      <w:bookmarkStart w:id="2" w:name="_Toc58964750"/>
+      <w:bookmarkStart w:id="2" w:name="_Toc59007057"/>
       <w:r>
         <w:rPr>
           <w:lang w:val="en-US"/>
@@ -1118,21 +1492,19 @@
         <w:rPr>
           <w:lang w:val="en-US"/>
         </w:rPr>
-        <w:t xml:space="preserve">, World Bank and Wikipedia. WE were able to collect </w:t>
-      </w:r>
-      <w:proofErr w:type="gramStart"/>
-      <w:r>
-        <w:rPr>
-          <w:lang w:val="en-US"/>
-        </w:rPr>
-        <w:t>The</w:t>
-      </w:r>
-      <w:proofErr w:type="gramEnd"/>
-      <w:r>
-        <w:rPr>
-          <w:lang w:val="en-US"/>
-        </w:rPr>
-        <w:t xml:space="preserve"> sources of our datasets are as follows:</w:t>
+        <w:t>, World Bank and Wikipedia. WE were able to collect</w:t>
+      </w:r>
+      <w:r>
+        <w:rPr>
+          <w:lang w:val="en-US"/>
+        </w:rPr>
+        <w:t xml:space="preserve"> the data for at least 180 countries in each datasets.</w:t>
+      </w:r>
+      <w:r>
+        <w:rPr>
+          <w:lang w:val="en-US"/>
+        </w:rPr>
+        <w:t xml:space="preserve"> The sources of our datasets are as follows:</w:t>
       </w:r>
     </w:p>
     <w:p>
@@ -1373,18 +1745,12 @@
           <w:lang w:val="en-US"/>
         </w:rPr>
       </w:pPr>
-      <w:bookmarkStart w:id="3" w:name="_Toc58964751"/>
-      <w:r>
-        <w:rPr>
-          <w:lang w:val="en-US"/>
-        </w:rPr>
-        <w:t xml:space="preserve">2.1 </w:t>
-      </w:r>
-      <w:r>
-        <w:rPr>
-          <w:lang w:val="en-US"/>
-        </w:rPr>
-        <w:t>Relationship</w:t>
+      <w:bookmarkStart w:id="3" w:name="_Toc59007058"/>
+      <w:r>
+        <w:rPr>
+          <w:lang w:val="en-US"/>
+        </w:rPr>
+        <w:t>2.1 Relationship</w:t>
       </w:r>
       <w:bookmarkEnd w:id="3"/>
     </w:p>
@@ -1407,6 +1773,20 @@
         </w:rPr>
         <w:t>Before we transform the data, we identified the relationship of the data</w:t>
       </w:r>
+      <w:r>
+        <w:rPr>
+          <w:lang w:val="en-US"/>
+        </w:rPr>
+        <w:t xml:space="preserve"> to ensure </w:t>
+      </w:r>
+      <w:proofErr w:type="spellStart"/>
+      <w:r>
+        <w:rPr>
+          <w:lang w:val="en-US"/>
+        </w:rPr>
+        <w:t>th</w:t>
+      </w:r>
+      <w:proofErr w:type="spellEnd"/>
     </w:p>
     <w:p>
       <w:pPr>
@@ -1434,6 +1814,67 @@
         </w:rPr>
         <w:t xml:space="preserve"> image]</w:t>
       </w:r>
+    </w:p>
+    <w:p>
+      <w:pPr>
+        <w:rPr>
+          <w:lang w:val="en-US"/>
+        </w:rPr>
+      </w:pPr>
+      <w:r>
+        <w:rPr>
+          <w:lang w:val="en-US"/>
+        </w:rPr>
+        <w:lastRenderedPageBreak/>
+        <w:t>It’s mainly used by analysts when designing a database. The database helps them communicate the landscape of the business to different teams, and this overview will help you build the applications needed to support the business.</w:t>
+      </w:r>
+    </w:p>
+    <w:p>
+      <w:pPr>
+        <w:rPr>
+          <w:lang w:val="en-US"/>
+        </w:rPr>
+      </w:pPr>
+    </w:p>
+    <w:p>
+      <w:pPr>
+        <w:rPr>
+          <w:lang w:val="en-US"/>
+        </w:rPr>
+      </w:pPr>
+      <w:r>
+        <w:rPr>
+          <w:lang w:val="en-US"/>
+        </w:rPr>
+        <w:t>Using a visual representation of your business will help you understand its structure and this information is useful for business management and formulating strategies – and ultimately making efficiencies.</w:t>
+      </w:r>
+    </w:p>
+    <w:p>
+      <w:pPr>
+        <w:rPr>
+          <w:lang w:val="en-US"/>
+        </w:rPr>
+      </w:pPr>
+    </w:p>
+    <w:p>
+      <w:pPr>
+        <w:rPr>
+          <w:lang w:val="en-US"/>
+        </w:rPr>
+      </w:pPr>
+      <w:r>
+        <w:rPr>
+          <w:lang w:val="en-US"/>
+        </w:rPr>
+        <w:t>Understanding the relationships between entities can also help you root out any ambiguities or unnecessary processes within your organization. If you can do all that, you’re well on the way to streamlining your business.</w:t>
+      </w:r>
+    </w:p>
+    <w:p>
+      <w:pPr>
+        <w:rPr>
+          <w:lang w:val="en-US"/>
+        </w:rPr>
+      </w:pPr>
     </w:p>
     <w:p>
       <w:pPr>
@@ -1451,7 +1892,7 @@
           <w:lang w:val="en-US"/>
         </w:rPr>
       </w:pPr>
-      <w:bookmarkStart w:id="4" w:name="_Toc58964752"/>
+      <w:bookmarkStart w:id="4" w:name="_Toc59007059"/>
       <w:r>
         <w:rPr>
           <w:b/>
@@ -1491,20 +1932,20 @@
         </w:rPr>
         <w:tab/>
       </w:r>
-      <w:bookmarkStart w:id="5" w:name="_Toc58964753"/>
+      <w:bookmarkStart w:id="5" w:name="_Toc59007060"/>
       <w:r>
         <w:rPr>
           <w:lang w:val="en-US"/>
         </w:rPr>
         <w:t xml:space="preserve">3.1 </w:t>
       </w:r>
+      <w:r>
+        <w:rPr>
+          <w:lang w:val="en-US"/>
+        </w:rPr>
+        <w:t>DELETING UNWANTED COLUMNS</w:t>
+      </w:r>
       <w:bookmarkEnd w:id="5"/>
-      <w:r>
-        <w:rPr>
-          <w:lang w:val="en-US"/>
-        </w:rPr>
-        <w:t>DELETING UNWANTED COLUMNS</w:t>
-      </w:r>
     </w:p>
     <w:p>
       <w:pPr>
@@ -1578,8 +2019,15 @@
           <w:lang w:val="en-US"/>
         </w:rPr>
         <w:tab/>
+      </w:r>
+      <w:bookmarkStart w:id="6" w:name="_Toc59007061"/>
+      <w:r>
+        <w:rPr>
+          <w:lang w:val="en-US"/>
+        </w:rPr>
         <w:t>3.2 ADDING USEFUL INFORMATION FOR ANALYSIS</w:t>
       </w:r>
+      <w:bookmarkEnd w:id="6"/>
     </w:p>
     <w:p>
       <w:pPr>
@@ -1592,11 +2040,6 @@
           <w:lang w:val="en-US"/>
         </w:rPr>
         <w:tab/>
-      </w:r>
-      <w:r>
-        <w:rPr>
-          <w:lang w:val="en-US"/>
-        </w:rPr>
         <w:t>Country</w:t>
       </w:r>
     </w:p>
@@ -1611,20 +2054,7 @@
         <w:rPr>
           <w:lang w:val="en-US"/>
         </w:rPr>
-        <w:lastRenderedPageBreak/>
-        <w:t>[</w:t>
-      </w:r>
-      <w:r>
-        <w:rPr>
-          <w:lang w:val="en-US"/>
-        </w:rPr>
-        <w:t>Add continents, sub regions</w:t>
-      </w:r>
-      <w:r>
-        <w:rPr>
-          <w:lang w:val="en-US"/>
-        </w:rPr>
-        <w:t>]</w:t>
+        <w:t>[Add continents, sub regions]</w:t>
       </w:r>
     </w:p>
     <w:p>
@@ -1648,30 +2078,14 @@
         </w:rPr>
         <w:tab/>
       </w:r>
-      <w:r>
-        <w:rPr>
-          <w:lang w:val="en-US"/>
-        </w:rPr>
-        <w:t>3.</w:t>
-      </w:r>
-      <w:r>
-        <w:rPr>
-          <w:lang w:val="en-US"/>
-        </w:rPr>
-        <w:t>2</w:t>
-      </w:r>
-      <w:r>
-        <w:rPr>
-          <w:lang w:val="en-US"/>
-        </w:rPr>
-        <w:t xml:space="preserve"> </w:t>
-      </w:r>
-      <w:r>
-        <w:rPr>
-          <w:lang w:val="en-US"/>
-        </w:rPr>
-        <w:t>NORMALIZING</w:t>
-      </w:r>
+      <w:bookmarkStart w:id="7" w:name="_Toc59007062"/>
+      <w:r>
+        <w:rPr>
+          <w:lang w:val="en-US"/>
+        </w:rPr>
+        <w:t>3.2 NORMALIZING</w:t>
+      </w:r>
+      <w:bookmarkEnd w:id="7"/>
     </w:p>
     <w:p>
       <w:pPr>
@@ -1732,6 +2146,12 @@
           <w:lang w:val="en-US"/>
         </w:rPr>
         <w:tab/>
+      </w:r>
+      <w:bookmarkStart w:id="8" w:name="_Toc59007063"/>
+      <w:r>
+        <w:rPr>
+          <w:lang w:val="en-US"/>
+        </w:rPr>
         <w:t>3.</w:t>
       </w:r>
       <w:r>
@@ -1752,6 +2172,7 @@
         </w:rPr>
         <w:t>ELTING</w:t>
       </w:r>
+      <w:bookmarkEnd w:id="8"/>
     </w:p>
     <w:p>
       <w:pPr>
@@ -1841,6 +2262,119 @@
 <file path=word/numbering.xml><?xml version="1.0" encoding="utf-8"?>
 <w:numbering xmlns:wpc="http://schemas.microsoft.com/office/word/2010/wordprocessingCanvas" xmlns:cx="http://schemas.microsoft.com/office/drawing/2014/chartex" xmlns:cx1="http://schemas.microsoft.com/office/drawing/2015/9/8/chartex" xmlns:cx2="http://schemas.microsoft.com/office/drawing/2015/10/21/chartex" xmlns:cx3="http://schemas.microsoft.com/office/drawing/2016/5/9/chartex" xmlns:cx4="http://schemas.microsoft.com/office/drawing/2016/5/10/chartex" xmlns:cx5="http://schemas.microsoft.com/office/drawing/2016/5/11/chartex" xmlns:cx6="http://schemas.microsoft.com/office/drawing/2016/5/12/chartex" xmlns:cx7="http://schemas.microsoft.com/office/drawing/2016/5/13/chartex" xmlns:cx8="http://schemas.microsoft.com/office/drawing/2016/5/14/chartex" xmlns:mc="http://schemas.openxmlformats.org/markup-compatibility/2006" xmlns:aink="http://schemas.microsoft.com/office/drawing/2016/ink" xmlns:am3d="http://schemas.microsoft.com/office/drawing/2017/model3d" xmlns:o="urn:schemas-microsoft-com:office:office" xmlns:r="http://schemas.openxmlformats.org/officeDocument/2006/relationships" xmlns:m="http://schemas.openxmlformats.org/officeDocument/2006/math" xmlns:v="urn:schemas-microsoft-com:vml" xmlns:wp14="http://schemas.microsoft.com/office/word/2010/wordprocessingDrawing" xmlns:wp="http://schemas.openxmlformats.org/drawingml/2006/wordprocessingDrawing" xmlns:w10="urn:schemas-microsoft-com:office:word" xmlns:w="http://schemas.openxmlformats.org/wordprocessingml/2006/main" xmlns:w14="http://schemas.microsoft.com/office/word/2010/wordml" xmlns:w15="http://schemas.microsoft.com/office/word/2012/wordml" xmlns:w16cex="http://schemas.microsoft.com/office/word/2018/wordml/cex" xmlns:w16cid="http://schemas.microsoft.com/office/word/2016/wordml/cid" xmlns:w16="http://schemas.microsoft.com/office/word/2018/wordml" xmlns:w16se="http://schemas.microsoft.com/office/word/2015/wordml/symex" xmlns:wpg="http://schemas.microsoft.com/office/word/2010/wordprocessingGroup" xmlns:wpi="http://schemas.microsoft.com/office/word/2010/wordprocessingInk" xmlns:wne="http://schemas.microsoft.com/office/word/2006/wordml" xmlns:wps="http://schemas.microsoft.com/office/word/2010/wordprocessingShape" mc:Ignorable="w14 w15 w16se w16cid w16 w16cex wp14">
   <w:abstractNum w:abstractNumId="0" w15:restartNumberingAfterBreak="0">
+    <w:nsid w:val="25CA5FB4"/>
+    <w:multiLevelType w:val="multilevel"/>
+    <w:tmpl w:val="9676A3F0"/>
+    <w:lvl w:ilvl="0">
+      <w:start w:val="1"/>
+      <w:numFmt w:val="decimal"/>
+      <w:lvlText w:val="%1."/>
+      <w:lvlJc w:val="left"/>
+      <w:pPr>
+        <w:ind w:left="1440" w:hanging="360"/>
+      </w:pPr>
+      <w:rPr>
+        <w:u w:val="none"/>
+      </w:rPr>
+    </w:lvl>
+    <w:lvl w:ilvl="1">
+      <w:start w:val="1"/>
+      <w:numFmt w:val="lowerLetter"/>
+      <w:lvlText w:val="%2."/>
+      <w:lvlJc w:val="left"/>
+      <w:pPr>
+        <w:ind w:left="2160" w:hanging="360"/>
+      </w:pPr>
+      <w:rPr>
+        <w:u w:val="none"/>
+      </w:rPr>
+    </w:lvl>
+    <w:lvl w:ilvl="2">
+      <w:start w:val="1"/>
+      <w:numFmt w:val="lowerRoman"/>
+      <w:lvlText w:val="%3."/>
+      <w:lvlJc w:val="right"/>
+      <w:pPr>
+        <w:ind w:left="2880" w:hanging="360"/>
+      </w:pPr>
+      <w:rPr>
+        <w:u w:val="none"/>
+      </w:rPr>
+    </w:lvl>
+    <w:lvl w:ilvl="3">
+      <w:start w:val="1"/>
+      <w:numFmt w:val="decimal"/>
+      <w:lvlText w:val="%4."/>
+      <w:lvlJc w:val="left"/>
+      <w:pPr>
+        <w:ind w:left="3600" w:hanging="360"/>
+      </w:pPr>
+      <w:rPr>
+        <w:u w:val="none"/>
+      </w:rPr>
+    </w:lvl>
+    <w:lvl w:ilvl="4">
+      <w:start w:val="1"/>
+      <w:numFmt w:val="lowerLetter"/>
+      <w:lvlText w:val="%5."/>
+      <w:lvlJc w:val="left"/>
+      <w:pPr>
+        <w:ind w:left="4320" w:hanging="360"/>
+      </w:pPr>
+      <w:rPr>
+        <w:u w:val="none"/>
+      </w:rPr>
+    </w:lvl>
+    <w:lvl w:ilvl="5">
+      <w:start w:val="1"/>
+      <w:numFmt w:val="lowerRoman"/>
+      <w:lvlText w:val="%6."/>
+      <w:lvlJc w:val="right"/>
+      <w:pPr>
+        <w:ind w:left="5040" w:hanging="360"/>
+      </w:pPr>
+      <w:rPr>
+        <w:u w:val="none"/>
+      </w:rPr>
+    </w:lvl>
+    <w:lvl w:ilvl="6">
+      <w:start w:val="1"/>
+      <w:numFmt w:val="decimal"/>
+      <w:lvlText w:val="%7."/>
+      <w:lvlJc w:val="left"/>
+      <w:pPr>
+        <w:ind w:left="5760" w:hanging="360"/>
+      </w:pPr>
+      <w:rPr>
+        <w:u w:val="none"/>
+      </w:rPr>
+    </w:lvl>
+    <w:lvl w:ilvl="7">
+      <w:start w:val="1"/>
+      <w:numFmt w:val="lowerLetter"/>
+      <w:lvlText w:val="%8."/>
+      <w:lvlJc w:val="left"/>
+      <w:pPr>
+        <w:ind w:left="6480" w:hanging="360"/>
+      </w:pPr>
+      <w:rPr>
+        <w:u w:val="none"/>
+      </w:rPr>
+    </w:lvl>
+    <w:lvl w:ilvl="8">
+      <w:start w:val="1"/>
+      <w:numFmt w:val="lowerRoman"/>
+      <w:lvlText w:val="%9."/>
+      <w:lvlJc w:val="right"/>
+      <w:pPr>
+        <w:ind w:left="7200" w:hanging="360"/>
+      </w:pPr>
+      <w:rPr>
+        <w:u w:val="none"/>
+      </w:rPr>
+    </w:lvl>
+  </w:abstractNum>
+  <w:abstractNum w:abstractNumId="1" w15:restartNumberingAfterBreak="0">
     <w:nsid w:val="599D1457"/>
     <w:multiLevelType w:val="hybridMultilevel"/>
     <w:tmpl w:val="299A5726"/>
@@ -1954,6 +2488,9 @@
     </w:lvl>
   </w:abstractNum>
   <w:num w:numId="1">
+    <w:abstractNumId w:val="1"/>
+  </w:num>
+  <w:num w:numId="2">
     <w:abstractNumId w:val="0"/>
   </w:num>
 </w:numbering>
@@ -2082,6 +2619,7 @@
     <w:lsdException w:name="HTML Sample" w:semiHidden="1" w:unhideWhenUsed="1"/>
     <w:lsdException w:name="HTML Typewriter" w:semiHidden="1" w:unhideWhenUsed="1"/>
     <w:lsdException w:name="HTML Variable" w:semiHidden="1" w:unhideWhenUsed="1"/>
+    <w:lsdException w:name="Normal Table" w:semiHidden="1" w:unhideWhenUsed="1"/>
     <w:lsdException w:name="annotation subject" w:semiHidden="1" w:unhideWhenUsed="1"/>
     <w:lsdException w:name="No List" w:semiHidden="1" w:unhideWhenUsed="1"/>
     <w:lsdException w:name="Outline List 1" w:semiHidden="1" w:unhideWhenUsed="1"/>
@@ -2128,8 +2666,10 @@
     <w:lsdException w:name="Table Subtle 2" w:semiHidden="1" w:unhideWhenUsed="1"/>
     <w:lsdException w:name="Table Web 1" w:semiHidden="1" w:unhideWhenUsed="1"/>
     <w:lsdException w:name="Table Web 2" w:semiHidden="1" w:unhideWhenUsed="1"/>
+    <w:lsdException w:name="Table Web 3" w:semiHidden="1" w:unhideWhenUsed="1"/>
     <w:lsdException w:name="Balloon Text" w:semiHidden="1" w:unhideWhenUsed="1"/>
     <w:lsdException w:name="Table Grid" w:uiPriority="39"/>
+    <w:lsdException w:name="Table Theme" w:semiHidden="1" w:unhideWhenUsed="1"/>
     <w:lsdException w:name="Placeholder Text" w:semiHidden="1"/>
     <w:lsdException w:name="No Spacing" w:uiPriority="1" w:qFormat="1"/>
     <w:lsdException w:name="Light Shading" w:uiPriority="60"/>
@@ -2401,6 +2941,7 @@
   <w:style w:type="character" w:default="1" w:styleId="DefaultParagraphFont">
     <w:name w:val="Default Paragraph Font"/>
     <w:uiPriority w:val="1"/>
+    <w:semiHidden/>
     <w:unhideWhenUsed/>
   </w:style>
   <w:style w:type="table" w:default="1" w:styleId="TableNormal">
@@ -2536,6 +3077,22 @@
       <w:spacing w:after="100"/>
       <w:ind w:left="220"/>
     </w:pPr>
+  </w:style>
+  <w:style w:type="paragraph" w:styleId="NormalWeb">
+    <w:name w:val="Normal (Web)"/>
+    <w:basedOn w:val="Normal"/>
+    <w:uiPriority w:val="99"/>
+    <w:unhideWhenUsed/>
+    <w:rsid w:val="00954179"/>
+    <w:pPr>
+      <w:spacing w:before="100" w:beforeAutospacing="1" w:after="100" w:afterAutospacing="1" w:line="240" w:lineRule="auto"/>
+    </w:pPr>
+    <w:rPr>
+      <w:rFonts w:ascii="Times New Roman" w:eastAsia="Times New Roman" w:hAnsi="Times New Roman" w:cs="Times New Roman"/>
+      <w:sz w:val="24"/>
+      <w:szCs w:val="24"/>
+      <w:lang w:eastAsia="en-CA"/>
+    </w:rPr>
   </w:style>
 </w:styles>
 </file>

</xml_diff>

<commit_message>
update 2.1 extraction of datasets
</commit_message>
<xml_diff>
--- a/ETL Project WriteUp.docx
+++ b/ETL Project WriteUp.docx
@@ -135,79 +135,8 @@
           <w:szCs w:val="36"/>
           <w:lang w:val="en-US"/>
         </w:rPr>
-        <w:t xml:space="preserve"> Caitlan </w:t>
-      </w:r>
-      <w:proofErr w:type="spellStart"/>
-      <w:r>
-        <w:rPr>
-          <w:color w:val="2F5496" w:themeColor="accent1" w:themeShade="BF"/>
-          <w:sz w:val="36"/>
-          <w:szCs w:val="36"/>
-          <w:lang w:val="en-US"/>
-        </w:rPr>
-        <w:t>Beachey</w:t>
-      </w:r>
-      <w:proofErr w:type="spellEnd"/>
-      <w:r>
-        <w:rPr>
-          <w:color w:val="2F5496" w:themeColor="accent1" w:themeShade="BF"/>
-          <w:sz w:val="36"/>
-          <w:szCs w:val="36"/>
-          <w:lang w:val="en-US"/>
-        </w:rPr>
-        <w:t xml:space="preserve">, Amaris Hassan, Cecilia Leung, Hillary </w:t>
-      </w:r>
-      <w:proofErr w:type="spellStart"/>
-      <w:r>
-        <w:rPr>
-          <w:color w:val="2F5496" w:themeColor="accent1" w:themeShade="BF"/>
-          <w:sz w:val="36"/>
-          <w:szCs w:val="36"/>
-          <w:lang w:val="en-US"/>
-        </w:rPr>
-        <w:t>Mandich</w:t>
-      </w:r>
-      <w:proofErr w:type="spellEnd"/>
-      <w:r>
-        <w:rPr>
-          <w:color w:val="2F5496" w:themeColor="accent1" w:themeShade="BF"/>
-          <w:sz w:val="36"/>
-          <w:szCs w:val="36"/>
-          <w:lang w:val="en-US"/>
-        </w:rPr>
-        <w:t xml:space="preserve">, </w:t>
-      </w:r>
-      <w:proofErr w:type="spellStart"/>
-      <w:r>
-        <w:rPr>
-          <w:color w:val="2F5496" w:themeColor="accent1" w:themeShade="BF"/>
-          <w:sz w:val="36"/>
-          <w:szCs w:val="36"/>
-          <w:lang w:val="en-US"/>
-        </w:rPr>
-        <w:t>Kapir</w:t>
-      </w:r>
-      <w:proofErr w:type="spellEnd"/>
-      <w:r>
-        <w:rPr>
-          <w:color w:val="2F5496" w:themeColor="accent1" w:themeShade="BF"/>
-          <w:sz w:val="36"/>
-          <w:szCs w:val="36"/>
-          <w:lang w:val="en-US"/>
-        </w:rPr>
-        <w:t xml:space="preserve"> </w:t>
-      </w:r>
-      <w:proofErr w:type="spellStart"/>
-      <w:r>
-        <w:rPr>
-          <w:color w:val="2F5496" w:themeColor="accent1" w:themeShade="BF"/>
-          <w:sz w:val="36"/>
-          <w:szCs w:val="36"/>
-          <w:lang w:val="en-US"/>
-        </w:rPr>
-        <w:t>Pundhir</w:t>
-      </w:r>
-      <w:proofErr w:type="spellEnd"/>
+        <w:t xml:space="preserve"> Caitlan Beachey, Amaris Hassan, Cecilia Leung, Hillary Mandich, Kapir Pundhir</w:t>
+      </w:r>
     </w:p>
     <w:p>
       <w:pPr>
@@ -1157,7 +1086,6 @@
     </w:p>
     <w:p>
       <w:pPr>
-        <w:ind w:firstLine="720"/>
         <w:rPr>
           <w:lang w:val="en-US"/>
         </w:rPr>
@@ -1333,7 +1261,6 @@
     </w:p>
     <w:p>
       <w:pPr>
-        <w:ind w:firstLine="720"/>
         <w:rPr>
           <w:lang w:val="en-US"/>
         </w:rPr>
@@ -1347,7 +1274,6 @@
     </w:p>
     <w:p>
       <w:pPr>
-        <w:ind w:firstLine="720"/>
         <w:rPr>
           <w:lang w:val="en-US"/>
         </w:rPr>
@@ -1401,13 +1327,6 @@
     </w:p>
     <w:p>
       <w:pPr>
-        <w:rPr>
-          <w:lang w:val="en-US"/>
-        </w:rPr>
-      </w:pPr>
-    </w:p>
-    <w:p>
-      <w:pPr>
         <w:pStyle w:val="Heading1"/>
         <w:rPr>
           <w:b/>
@@ -1443,6 +1362,46 @@
     </w:p>
     <w:p>
       <w:pPr>
+        <w:rPr>
+          <w:b/>
+          <w:bCs/>
+          <w:sz w:val="24"/>
+          <w:szCs w:val="24"/>
+          <w:lang w:val="en-US"/>
+        </w:rPr>
+      </w:pPr>
+      <w:r>
+        <w:rPr>
+          <w:b/>
+          <w:bCs/>
+          <w:sz w:val="24"/>
+          <w:szCs w:val="24"/>
+          <w:lang w:val="en-US"/>
+        </w:rPr>
+        <w:t>This process involves finding and collecting datasets from various types</w:t>
+      </w:r>
+      <w:r>
+        <w:rPr>
+          <w:b/>
+          <w:bCs/>
+          <w:sz w:val="24"/>
+          <w:szCs w:val="24"/>
+          <w:lang w:val="en-US"/>
+        </w:rPr>
+        <w:t xml:space="preserve"> of sources.</w:t>
+      </w:r>
+    </w:p>
+    <w:p>
+      <w:pPr>
+        <w:rPr>
+          <w:b/>
+          <w:bCs/>
+          <w:lang w:val="en-US"/>
+        </w:rPr>
+      </w:pPr>
+    </w:p>
+    <w:p>
+      <w:pPr>
         <w:pStyle w:val="Heading2"/>
         <w:rPr>
           <w:lang w:val="en-US"/>
@@ -1474,7 +1433,19 @@
         <w:rPr>
           <w:lang w:val="en-US"/>
         </w:rPr>
-        <w:t xml:space="preserve">We used a total of 5 Datasets from Kaggle that </w:t>
+        <w:t xml:space="preserve">We used a total of 5 </w:t>
+      </w:r>
+      <w:r>
+        <w:rPr>
+          <w:lang w:val="en-US"/>
+        </w:rPr>
+        <w:t xml:space="preserve">CSV </w:t>
+      </w:r>
+      <w:r>
+        <w:rPr>
+          <w:lang w:val="en-US"/>
+        </w:rPr>
+        <w:t xml:space="preserve">Datasets from Kaggle that </w:t>
       </w:r>
       <w:r>
         <w:rPr>
@@ -1492,19 +1463,56 @@
         <w:rPr>
           <w:lang w:val="en-US"/>
         </w:rPr>
-        <w:t>, World Bank and Wikipedia. WE were able to collect</w:t>
-      </w:r>
-      <w:r>
-        <w:rPr>
-          <w:lang w:val="en-US"/>
-        </w:rPr>
-        <w:t xml:space="preserve"> the data for at least 180 countries in each datasets.</w:t>
-      </w:r>
-      <w:r>
-        <w:rPr>
-          <w:lang w:val="en-US"/>
-        </w:rPr>
-        <w:t xml:space="preserve"> The sources of our datasets are as follows:</w:t>
+        <w:t>, World Bank and Wikipedia. W</w:t>
+      </w:r>
+      <w:r>
+        <w:rPr>
+          <w:lang w:val="en-US"/>
+        </w:rPr>
+        <w:t>e</w:t>
+      </w:r>
+      <w:r>
+        <w:rPr>
+          <w:lang w:val="en-US"/>
+        </w:rPr>
+        <w:t xml:space="preserve"> were able to collect</w:t>
+      </w:r>
+      <w:r>
+        <w:rPr>
+          <w:lang w:val="en-US"/>
+        </w:rPr>
+        <w:t xml:space="preserve"> the data for at least 1</w:t>
+      </w:r>
+      <w:r>
+        <w:rPr>
+          <w:lang w:val="en-US"/>
+        </w:rPr>
+        <w:t>9</w:t>
+      </w:r>
+      <w:r>
+        <w:rPr>
+          <w:lang w:val="en-US"/>
+        </w:rPr>
+        <w:t>0 countries in each dataset.</w:t>
+      </w:r>
+      <w:r>
+        <w:rPr>
+          <w:lang w:val="en-US"/>
+        </w:rPr>
+        <w:t xml:space="preserve"> </w:t>
+      </w:r>
+    </w:p>
+    <w:p>
+      <w:pPr>
+        <w:rPr>
+          <w:lang w:val="en-US"/>
+        </w:rPr>
+      </w:pPr>
+      <w:r>
+        <w:rPr>
+          <w:lang w:val="en-US"/>
+        </w:rPr>
+        <w:t>The sources of our datasets are as follows:</w:t>
       </w:r>
     </w:p>
     <w:p>
@@ -1521,13 +1529,14 @@
         <w:tblLook w:val="04A0" w:firstRow="1" w:lastRow="0" w:firstColumn="1" w:lastColumn="0" w:noHBand="0" w:noVBand="1"/>
       </w:tblPr>
       <w:tblGrid>
-        <w:gridCol w:w="4675"/>
-        <w:gridCol w:w="4675"/>
+        <w:gridCol w:w="1694"/>
+        <w:gridCol w:w="1208"/>
+        <w:gridCol w:w="6448"/>
       </w:tblGrid>
       <w:tr>
         <w:tc>
           <w:tcPr>
-            <w:tcW w:w="4675" w:type="dxa"/>
+            <w:tcW w:w="1975" w:type="dxa"/>
           </w:tcPr>
           <w:p>
             <w:pPr>
@@ -1543,13 +1552,13 @@
                 <w:bCs/>
                 <w:lang w:val="en-US"/>
               </w:rPr>
-              <w:t>Dataset Name</w:t>
+              <w:t>Dataset</w:t>
             </w:r>
           </w:p>
         </w:tc>
         <w:tc>
           <w:tcPr>
-            <w:tcW w:w="4675" w:type="dxa"/>
+            <w:tcW w:w="927" w:type="dxa"/>
           </w:tcPr>
           <w:p>
             <w:pPr>
@@ -1566,6 +1575,28 @@
                 <w:lang w:val="en-US"/>
               </w:rPr>
               <w:t>Source</w:t>
+            </w:r>
+          </w:p>
+        </w:tc>
+        <w:tc>
+          <w:tcPr>
+            <w:tcW w:w="6448" w:type="dxa"/>
+          </w:tcPr>
+          <w:p>
+            <w:pPr>
+              <w:rPr>
+                <w:b/>
+                <w:bCs/>
+                <w:lang w:val="en-US"/>
+              </w:rPr>
+            </w:pPr>
+            <w:r>
+              <w:rPr>
+                <w:b/>
+                <w:bCs/>
+                <w:lang w:val="en-US"/>
+              </w:rPr>
+              <w:t>Website</w:t>
             </w:r>
           </w:p>
         </w:tc>
@@ -1573,7 +1604,7 @@
       <w:tr>
         <w:tc>
           <w:tcPr>
-            <w:tcW w:w="4675" w:type="dxa"/>
+            <w:tcW w:w="1975" w:type="dxa"/>
           </w:tcPr>
           <w:p>
             <w:pPr>
@@ -1585,13 +1616,13 @@
               <w:rPr>
                 <w:lang w:val="en-US"/>
               </w:rPr>
-              <w:t>Sugar Consumption by Country</w:t>
+              <w:t>Sugar Consumption</w:t>
             </w:r>
           </w:p>
         </w:tc>
         <w:tc>
           <w:tcPr>
-            <w:tcW w:w="4675" w:type="dxa"/>
+            <w:tcW w:w="927" w:type="dxa"/>
           </w:tcPr>
           <w:p>
             <w:pPr>
@@ -1599,13 +1630,41 @@
                 <w:lang w:val="en-US"/>
               </w:rPr>
             </w:pPr>
+            <w:r>
+              <w:rPr>
+                <w:lang w:val="en-US"/>
+              </w:rPr>
+              <w:t>FAO</w:t>
+            </w:r>
+          </w:p>
+        </w:tc>
+        <w:tc>
+          <w:tcPr>
+            <w:tcW w:w="6448" w:type="dxa"/>
+          </w:tcPr>
+          <w:p>
+            <w:pPr>
+              <w:rPr>
+                <w:sz w:val="18"/>
+                <w:szCs w:val="18"/>
+                <w:lang w:val="en-US"/>
+              </w:rPr>
+            </w:pPr>
+            <w:r>
+              <w:rPr>
+                <w:sz w:val="18"/>
+                <w:szCs w:val="18"/>
+                <w:lang w:val="en-US"/>
+              </w:rPr>
+              <w:t>https://www.kaggle.com/angelmm/healthteethsugar?select=sugar_consumption.csv</w:t>
+            </w:r>
           </w:p>
         </w:tc>
       </w:tr>
       <w:tr>
         <w:tc>
           <w:tcPr>
-            <w:tcW w:w="4675" w:type="dxa"/>
+            <w:tcW w:w="1975" w:type="dxa"/>
           </w:tcPr>
           <w:p>
             <w:pPr>
@@ -1617,13 +1676,13 @@
               <w:rPr>
                 <w:lang w:val="en-US"/>
               </w:rPr>
-              <w:t>Obesity Rates by Country</w:t>
+              <w:t>Health Expenditure</w:t>
             </w:r>
           </w:p>
         </w:tc>
         <w:tc>
           <w:tcPr>
-            <w:tcW w:w="4675" w:type="dxa"/>
+            <w:tcW w:w="927" w:type="dxa"/>
           </w:tcPr>
           <w:p>
             <w:pPr>
@@ -1631,13 +1690,41 @@
                 <w:lang w:val="en-US"/>
               </w:rPr>
             </w:pPr>
+            <w:r>
+              <w:rPr>
+                <w:lang w:val="en-US"/>
+              </w:rPr>
+              <w:t>WHO</w:t>
+            </w:r>
+          </w:p>
+        </w:tc>
+        <w:tc>
+          <w:tcPr>
+            <w:tcW w:w="6448" w:type="dxa"/>
+          </w:tcPr>
+          <w:p>
+            <w:pPr>
+              <w:rPr>
+                <w:sz w:val="18"/>
+                <w:szCs w:val="18"/>
+                <w:lang w:val="en-US"/>
+              </w:rPr>
+            </w:pPr>
+            <w:r>
+              <w:rPr>
+                <w:sz w:val="18"/>
+                <w:szCs w:val="18"/>
+                <w:lang w:val="en-US"/>
+              </w:rPr>
+              <w:t>https://www.kaggle.com/angelmm/healthteethsugar?select=healthexpend.csv</w:t>
+            </w:r>
           </w:p>
         </w:tc>
       </w:tr>
       <w:tr>
         <w:tc>
           <w:tcPr>
-            <w:tcW w:w="4675" w:type="dxa"/>
+            <w:tcW w:w="1975" w:type="dxa"/>
           </w:tcPr>
           <w:p>
             <w:pPr>
@@ -1649,13 +1736,13 @@
               <w:rPr>
                 <w:lang w:val="en-US"/>
               </w:rPr>
-              <w:t>Income by Country</w:t>
+              <w:t>Income</w:t>
             </w:r>
           </w:p>
         </w:tc>
         <w:tc>
           <w:tcPr>
-            <w:tcW w:w="4675" w:type="dxa"/>
+            <w:tcW w:w="927" w:type="dxa"/>
           </w:tcPr>
           <w:p>
             <w:pPr>
@@ -1663,13 +1750,41 @@
                 <w:lang w:val="en-US"/>
               </w:rPr>
             </w:pPr>
+            <w:r>
+              <w:rPr>
+                <w:lang w:val="en-US"/>
+              </w:rPr>
+              <w:t>Worldbank</w:t>
+            </w:r>
+          </w:p>
+        </w:tc>
+        <w:tc>
+          <w:tcPr>
+            <w:tcW w:w="6448" w:type="dxa"/>
+          </w:tcPr>
+          <w:p>
+            <w:pPr>
+              <w:rPr>
+                <w:sz w:val="18"/>
+                <w:szCs w:val="18"/>
+                <w:lang w:val="en-US"/>
+              </w:rPr>
+            </w:pPr>
+            <w:r>
+              <w:rPr>
+                <w:sz w:val="18"/>
+                <w:szCs w:val="18"/>
+                <w:lang w:val="en-US"/>
+              </w:rPr>
+              <w:t>https://www.kaggle.com/frankmollard/income-by-country</w:t>
+            </w:r>
           </w:p>
         </w:tc>
       </w:tr>
       <w:tr>
         <w:tc>
           <w:tcPr>
-            <w:tcW w:w="4675" w:type="dxa"/>
+            <w:tcW w:w="1975" w:type="dxa"/>
           </w:tcPr>
           <w:p>
             <w:pPr>
@@ -1681,13 +1796,13 @@
               <w:rPr>
                 <w:lang w:val="en-US"/>
               </w:rPr>
-              <w:t>Health Expenditures by Country</w:t>
+              <w:t>Obesity</w:t>
             </w:r>
           </w:p>
         </w:tc>
         <w:tc>
           <w:tcPr>
-            <w:tcW w:w="4675" w:type="dxa"/>
+            <w:tcW w:w="927" w:type="dxa"/>
           </w:tcPr>
           <w:p>
             <w:pPr>
@@ -1695,13 +1810,41 @@
                 <w:lang w:val="en-US"/>
               </w:rPr>
             </w:pPr>
+            <w:r>
+              <w:rPr>
+                <w:lang w:val="en-US"/>
+              </w:rPr>
+              <w:t>WHO</w:t>
+            </w:r>
+          </w:p>
+        </w:tc>
+        <w:tc>
+          <w:tcPr>
+            <w:tcW w:w="6448" w:type="dxa"/>
+          </w:tcPr>
+          <w:p>
+            <w:pPr>
+              <w:rPr>
+                <w:sz w:val="18"/>
+                <w:szCs w:val="18"/>
+                <w:lang w:val="en-US"/>
+              </w:rPr>
+            </w:pPr>
+            <w:r>
+              <w:rPr>
+                <w:sz w:val="18"/>
+                <w:szCs w:val="18"/>
+                <w:lang w:val="en-US"/>
+              </w:rPr>
+              <w:t>https://www.kaggle.com/amanarora/obesity-among-adults-by-country-19752016?select=obesity-cleaned.csv</w:t>
+            </w:r>
           </w:p>
         </w:tc>
       </w:tr>
       <w:tr>
         <w:tc>
           <w:tcPr>
-            <w:tcW w:w="4675" w:type="dxa"/>
+            <w:tcW w:w="1975" w:type="dxa"/>
           </w:tcPr>
           <w:p>
             <w:pPr>
@@ -1713,13 +1856,13 @@
               <w:rPr>
                 <w:lang w:val="en-US"/>
               </w:rPr>
-              <w:t>Country ISO Codes</w:t>
+              <w:t>Country Codes</w:t>
             </w:r>
           </w:p>
         </w:tc>
         <w:tc>
           <w:tcPr>
-            <w:tcW w:w="4675" w:type="dxa"/>
+            <w:tcW w:w="927" w:type="dxa"/>
           </w:tcPr>
           <w:p>
             <w:pPr>
@@ -1727,6 +1870,34 @@
                 <w:lang w:val="en-US"/>
               </w:rPr>
             </w:pPr>
+            <w:r>
+              <w:rPr>
+                <w:lang w:val="en-US"/>
+              </w:rPr>
+              <w:t>Wikipedia</w:t>
+            </w:r>
+          </w:p>
+        </w:tc>
+        <w:tc>
+          <w:tcPr>
+            <w:tcW w:w="6448" w:type="dxa"/>
+          </w:tcPr>
+          <w:p>
+            <w:pPr>
+              <w:rPr>
+                <w:sz w:val="18"/>
+                <w:szCs w:val="18"/>
+                <w:lang w:val="en-US"/>
+              </w:rPr>
+            </w:pPr>
+            <w:r>
+              <w:rPr>
+                <w:sz w:val="18"/>
+                <w:szCs w:val="18"/>
+                <w:lang w:val="en-US"/>
+              </w:rPr>
+              <w:t>https://www.kaggle.com/andradaolteanu/iso-country-codes-global?select=wikipedia-iso-country-codes.csv</w:t>
+            </w:r>
           </w:p>
         </w:tc>
       </w:tr>
@@ -1740,6 +1911,13 @@
     </w:p>
     <w:p>
       <w:pPr>
+        <w:rPr>
+          <w:lang w:val="en-US"/>
+        </w:rPr>
+      </w:pPr>
+    </w:p>
+    <w:p>
+      <w:pPr>
         <w:pStyle w:val="Heading2"/>
         <w:rPr>
           <w:lang w:val="en-US"/>
@@ -1750,6 +1928,7 @@
         <w:rPr>
           <w:lang w:val="en-US"/>
         </w:rPr>
+        <w:lastRenderedPageBreak/>
         <w:t>2.1 Relationship</w:t>
       </w:r>
       <w:bookmarkEnd w:id="3"/>
@@ -1777,55 +1956,32 @@
         <w:rPr>
           <w:lang w:val="en-US"/>
         </w:rPr>
-        <w:t xml:space="preserve"> to ensure </w:t>
-      </w:r>
-      <w:proofErr w:type="spellStart"/>
-      <w:r>
-        <w:rPr>
-          <w:lang w:val="en-US"/>
-        </w:rPr>
-        <w:t>th</w:t>
-      </w:r>
-      <w:proofErr w:type="spellEnd"/>
-    </w:p>
-    <w:p>
-      <w:pPr>
-        <w:rPr>
-          <w:lang w:val="en-US"/>
-        </w:rPr>
-      </w:pPr>
-      <w:r>
-        <w:rPr>
-          <w:lang w:val="en-US"/>
-        </w:rPr>
-        <w:t xml:space="preserve">[insert </w:t>
-      </w:r>
-      <w:proofErr w:type="spellStart"/>
-      <w:r>
-        <w:rPr>
-          <w:lang w:val="en-US"/>
-        </w:rPr>
-        <w:t>png</w:t>
-      </w:r>
-      <w:proofErr w:type="spellEnd"/>
-      <w:r>
-        <w:rPr>
-          <w:lang w:val="en-US"/>
-        </w:rPr>
-        <w:t xml:space="preserve"> image]</w:t>
-      </w:r>
-    </w:p>
-    <w:p>
-      <w:pPr>
-        <w:rPr>
-          <w:lang w:val="en-US"/>
-        </w:rPr>
-      </w:pPr>
-      <w:r>
-        <w:rPr>
-          <w:lang w:val="en-US"/>
-        </w:rPr>
-        <w:lastRenderedPageBreak/>
+        <w:t xml:space="preserve"> to ensure th</w:t>
+      </w:r>
+    </w:p>
+    <w:p>
+      <w:pPr>
+        <w:rPr>
+          <w:lang w:val="en-US"/>
+        </w:rPr>
+      </w:pPr>
+      <w:r>
+        <w:rPr>
+          <w:lang w:val="en-US"/>
+        </w:rPr>
+        <w:t>[insert png image]</w:t>
+      </w:r>
+    </w:p>
+    <w:p>
+      <w:pPr>
+        <w:rPr>
+          <w:lang w:val="en-US"/>
+        </w:rPr>
+      </w:pPr>
+      <w:r>
+        <w:rPr>
+          <w:lang w:val="en-US"/>
+        </w:rPr>
         <w:t>It’s mainly used by analysts when designing a database. The database helps them communicate the landscape of the business to different teams, and this overview will help you build the applications needed to support the business.</w:t>
       </w:r>
     </w:p>
@@ -2145,6 +2301,7 @@
         <w:rPr>
           <w:lang w:val="en-US"/>
         </w:rPr>
+        <w:lastRenderedPageBreak/>
         <w:tab/>
       </w:r>
       <w:bookmarkStart w:id="8" w:name="_Toc59007063"/>
@@ -2941,7 +3098,6 @@
   <w:style w:type="character" w:default="1" w:styleId="DefaultParagraphFont">
     <w:name w:val="Default Paragraph Font"/>
     <w:uiPriority w:val="1"/>
-    <w:semiHidden/>
     <w:unhideWhenUsed/>
   </w:style>
   <w:style w:type="table" w:default="1" w:styleId="TableNormal">

</xml_diff>

<commit_message>
update 2.2 - relationship
</commit_message>
<xml_diff>
--- a/ETL Project WriteUp.docx
+++ b/ETL Project WriteUp.docx
@@ -135,8 +135,79 @@
           <w:szCs w:val="36"/>
           <w:lang w:val="en-US"/>
         </w:rPr>
-        <w:t xml:space="preserve"> Caitlan Beachey, Amaris Hassan, Cecilia Leung, Hillary Mandich, Kapir Pundhir</w:t>
-      </w:r>
+        <w:t xml:space="preserve"> Caitlan </w:t>
+      </w:r>
+      <w:proofErr w:type="spellStart"/>
+      <w:r>
+        <w:rPr>
+          <w:color w:val="2F5496" w:themeColor="accent1" w:themeShade="BF"/>
+          <w:sz w:val="36"/>
+          <w:szCs w:val="36"/>
+          <w:lang w:val="en-US"/>
+        </w:rPr>
+        <w:t>Beachey</w:t>
+      </w:r>
+      <w:proofErr w:type="spellEnd"/>
+      <w:r>
+        <w:rPr>
+          <w:color w:val="2F5496" w:themeColor="accent1" w:themeShade="BF"/>
+          <w:sz w:val="36"/>
+          <w:szCs w:val="36"/>
+          <w:lang w:val="en-US"/>
+        </w:rPr>
+        <w:t xml:space="preserve">, Amaris Hassan, Cecilia Leung, Hillary </w:t>
+      </w:r>
+      <w:proofErr w:type="spellStart"/>
+      <w:r>
+        <w:rPr>
+          <w:color w:val="2F5496" w:themeColor="accent1" w:themeShade="BF"/>
+          <w:sz w:val="36"/>
+          <w:szCs w:val="36"/>
+          <w:lang w:val="en-US"/>
+        </w:rPr>
+        <w:t>Mandich</w:t>
+      </w:r>
+      <w:proofErr w:type="spellEnd"/>
+      <w:r>
+        <w:rPr>
+          <w:color w:val="2F5496" w:themeColor="accent1" w:themeShade="BF"/>
+          <w:sz w:val="36"/>
+          <w:szCs w:val="36"/>
+          <w:lang w:val="en-US"/>
+        </w:rPr>
+        <w:t xml:space="preserve">, </w:t>
+      </w:r>
+      <w:proofErr w:type="spellStart"/>
+      <w:r>
+        <w:rPr>
+          <w:color w:val="2F5496" w:themeColor="accent1" w:themeShade="BF"/>
+          <w:sz w:val="36"/>
+          <w:szCs w:val="36"/>
+          <w:lang w:val="en-US"/>
+        </w:rPr>
+        <w:t>Kapir</w:t>
+      </w:r>
+      <w:proofErr w:type="spellEnd"/>
+      <w:r>
+        <w:rPr>
+          <w:color w:val="2F5496" w:themeColor="accent1" w:themeShade="BF"/>
+          <w:sz w:val="36"/>
+          <w:szCs w:val="36"/>
+          <w:lang w:val="en-US"/>
+        </w:rPr>
+        <w:t xml:space="preserve"> </w:t>
+      </w:r>
+      <w:proofErr w:type="spellStart"/>
+      <w:r>
+        <w:rPr>
+          <w:color w:val="2F5496" w:themeColor="accent1" w:themeShade="BF"/>
+          <w:sz w:val="36"/>
+          <w:szCs w:val="36"/>
+          <w:lang w:val="en-US"/>
+        </w:rPr>
+        <w:t>Pundhir</w:t>
+      </w:r>
+      <w:proofErr w:type="spellEnd"/>
     </w:p>
     <w:p>
       <w:pPr>
@@ -1750,12 +1821,14 @@
                 <w:lang w:val="en-US"/>
               </w:rPr>
             </w:pPr>
+            <w:proofErr w:type="spellStart"/>
             <w:r>
               <w:rPr>
                 <w:lang w:val="en-US"/>
               </w:rPr>
               <w:t>Worldbank</w:t>
             </w:r>
+            <w:proofErr w:type="spellEnd"/>
           </w:p>
         </w:tc>
         <w:tc>
@@ -1950,94 +2023,141 @@
         <w:rPr>
           <w:lang w:val="en-US"/>
         </w:rPr>
-        <w:t>Before we transform the data, we identified the relationship of the data</w:t>
-      </w:r>
-      <w:r>
-        <w:rPr>
-          <w:lang w:val="en-US"/>
-        </w:rPr>
-        <w:t xml:space="preserve"> to ensure th</w:t>
-      </w:r>
-    </w:p>
-    <w:p>
-      <w:pPr>
-        <w:rPr>
-          <w:lang w:val="en-US"/>
-        </w:rPr>
-      </w:pPr>
-      <w:r>
-        <w:rPr>
-          <w:lang w:val="en-US"/>
-        </w:rPr>
-        <w:t>[insert png image]</w:t>
-      </w:r>
-    </w:p>
-    <w:p>
-      <w:pPr>
-        <w:rPr>
-          <w:lang w:val="en-US"/>
-        </w:rPr>
-      </w:pPr>
-      <w:r>
-        <w:rPr>
-          <w:lang w:val="en-US"/>
-        </w:rPr>
-        <w:t>It’s mainly used by analysts when designing a database. The database helps them communicate the landscape of the business to different teams, and this overview will help you build the applications needed to support the business.</w:t>
-      </w:r>
-    </w:p>
-    <w:p>
-      <w:pPr>
-        <w:rPr>
-          <w:lang w:val="en-US"/>
-        </w:rPr>
-      </w:pPr>
-    </w:p>
-    <w:p>
-      <w:pPr>
-        <w:rPr>
-          <w:lang w:val="en-US"/>
-        </w:rPr>
-      </w:pPr>
-      <w:r>
-        <w:rPr>
-          <w:lang w:val="en-US"/>
-        </w:rPr>
-        <w:t>Using a visual representation of your business will help you understand its structure and this information is useful for business management and formulating strategies – and ultimately making efficiencies.</w:t>
-      </w:r>
-    </w:p>
-    <w:p>
-      <w:pPr>
-        <w:rPr>
-          <w:lang w:val="en-US"/>
-        </w:rPr>
-      </w:pPr>
-    </w:p>
-    <w:p>
-      <w:pPr>
-        <w:rPr>
-          <w:lang w:val="en-US"/>
-        </w:rPr>
-      </w:pPr>
-      <w:r>
-        <w:rPr>
-          <w:lang w:val="en-US"/>
-        </w:rPr>
-        <w:t>Understanding the relationships between entities can also help you root out any ambiguities or unnecessary processes within your organization. If you can do all that, you’re well on the way to streamlining your business.</w:t>
-      </w:r>
-    </w:p>
-    <w:p>
-      <w:pPr>
-        <w:rPr>
-          <w:lang w:val="en-US"/>
-        </w:rPr>
-      </w:pPr>
-    </w:p>
-    <w:p>
-      <w:pPr>
-        <w:rPr>
-          <w:lang w:val="en-US"/>
-        </w:rPr>
-      </w:pPr>
+        <w:t>Illustrating an ERD diagram is vital</w:t>
+      </w:r>
+      <w:r>
+        <w:rPr>
+          <w:lang w:val="en-US"/>
+        </w:rPr>
+        <w:t xml:space="preserve"> in </w:t>
+      </w:r>
+      <w:r>
+        <w:rPr>
+          <w:lang w:val="en-US"/>
+        </w:rPr>
+        <w:t>database design because it:</w:t>
+      </w:r>
+    </w:p>
+    <w:p>
+      <w:pPr>
+        <w:pStyle w:val="ListParagraph"/>
+        <w:numPr>
+          <w:ilvl w:val="0"/>
+          <w:numId w:val="3"/>
+        </w:numPr>
+        <w:rPr>
+          <w:sz w:val="22"/>
+          <w:szCs w:val="22"/>
+        </w:rPr>
+      </w:pPr>
+      <w:r>
+        <w:rPr>
+          <w:sz w:val="22"/>
+          <w:szCs w:val="22"/>
+        </w:rPr>
+        <w:t>Increases understanding of how relationships and entities of the data.</w:t>
+      </w:r>
+    </w:p>
+    <w:p>
+      <w:pPr>
+        <w:pStyle w:val="ListParagraph"/>
+        <w:numPr>
+          <w:ilvl w:val="0"/>
+          <w:numId w:val="3"/>
+        </w:numPr>
+        <w:rPr>
+          <w:sz w:val="22"/>
+          <w:szCs w:val="22"/>
+        </w:rPr>
+      </w:pPr>
+      <w:r>
+        <w:rPr>
+          <w:sz w:val="22"/>
+          <w:szCs w:val="22"/>
+        </w:rPr>
+        <w:t>Decreases ambiguities and unnecessary processes.</w:t>
+      </w:r>
+    </w:p>
+    <w:p>
+      <w:pPr>
+        <w:pStyle w:val="ListParagraph"/>
+        <w:numPr>
+          <w:ilvl w:val="0"/>
+          <w:numId w:val="3"/>
+        </w:numPr>
+        <w:rPr>
+          <w:sz w:val="22"/>
+          <w:szCs w:val="22"/>
+        </w:rPr>
+      </w:pPr>
+      <w:r>
+        <w:rPr>
+          <w:sz w:val="22"/>
+          <w:szCs w:val="22"/>
+        </w:rPr>
+        <w:t>Outlines what applications and methods are needed to transform and load data.</w:t>
+      </w:r>
+    </w:p>
+    <w:p>
+      <w:pPr>
+        <w:rPr>
+          <w:lang w:val="en-US"/>
+        </w:rPr>
+      </w:pPr>
+    </w:p>
+    <w:p>
+      <w:pPr>
+        <w:rPr>
+          <w:lang w:val="en-US"/>
+        </w:rPr>
+      </w:pPr>
+      <w:r>
+        <w:rPr>
+          <w:noProof/>
+          <w:lang w:val="en-US"/>
+        </w:rPr>
+        <w:drawing>
+          <wp:inline distT="0" distB="0" distL="0" distR="0" wp14:anchorId="1543FCD0" wp14:editId="2BE225B2">
+            <wp:extent cx="5943600" cy="3627120"/>
+            <wp:effectExtent l="0" t="0" r="0" b="0"/>
+            <wp:docPr id="3" name="Picture 3" descr="Diagram&#10;&#10;Description automatically generated"/>
+            <wp:cNvGraphicFramePr>
+              <a:graphicFrameLocks xmlns:a="http://schemas.openxmlformats.org/drawingml/2006/main" noChangeAspect="1"/>
+            </wp:cNvGraphicFramePr>
+            <a:graphic xmlns:a="http://schemas.openxmlformats.org/drawingml/2006/main">
+              <a:graphicData uri="http://schemas.openxmlformats.org/drawingml/2006/picture">
+                <pic:pic xmlns:pic="http://schemas.openxmlformats.org/drawingml/2006/picture">
+                  <pic:nvPicPr>
+                    <pic:cNvPr id="3" name="Picture 3" descr="Diagram&#10;&#10;Description automatically generated"/>
+                    <pic:cNvPicPr/>
+                  </pic:nvPicPr>
+                  <pic:blipFill>
+                    <a:blip r:embed="rId6">
+                      <a:extLst>
+                        <a:ext uri="{28A0092B-C50C-407E-A947-70E740481C1C}">
+                          <a14:useLocalDpi xmlns:a14="http://schemas.microsoft.com/office/drawing/2010/main" val="0"/>
+                        </a:ext>
+                      </a:extLst>
+                    </a:blip>
+                    <a:stretch>
+                      <a:fillRect/>
+                    </a:stretch>
+                  </pic:blipFill>
+                  <pic:spPr>
+                    <a:xfrm>
+                      <a:off x="0" y="0"/>
+                      <a:ext cx="5943600" cy="3627120"/>
+                    </a:xfrm>
+                    <a:prstGeom prst="rect">
+                      <a:avLst/>
+                    </a:prstGeom>
+                  </pic:spPr>
+                </pic:pic>
+              </a:graphicData>
+            </a:graphic>
+          </wp:inline>
+        </w:drawing>
+      </w:r>
     </w:p>
     <w:p>
       <w:pPr>
@@ -2232,6 +2352,7 @@
         <w:rPr>
           <w:lang w:val="en-US"/>
         </w:rPr>
+        <w:lastRenderedPageBreak/>
         <w:tab/>
       </w:r>
       <w:bookmarkStart w:id="7" w:name="_Toc59007062"/>
@@ -2301,7 +2422,6 @@
         <w:rPr>
           <w:lang w:val="en-US"/>
         </w:rPr>
-        <w:lastRenderedPageBreak/>
         <w:tab/>
       </w:r>
       <w:bookmarkStart w:id="8" w:name="_Toc59007063"/>
@@ -2532,6 +2652,119 @@
     </w:lvl>
   </w:abstractNum>
   <w:abstractNum w:abstractNumId="1" w15:restartNumberingAfterBreak="0">
+    <w:nsid w:val="27603F42"/>
+    <w:multiLevelType w:val="hybridMultilevel"/>
+    <w:tmpl w:val="09ECF4B4"/>
+    <w:lvl w:ilvl="0" w:tplc="10090001">
+      <w:start w:val="1"/>
+      <w:numFmt w:val="bullet"/>
+      <w:lvlText w:val=""/>
+      <w:lvlJc w:val="left"/>
+      <w:pPr>
+        <w:ind w:left="816" w:hanging="360"/>
+      </w:pPr>
+      <w:rPr>
+        <w:rFonts w:ascii="Symbol" w:hAnsi="Symbol" w:hint="default"/>
+      </w:rPr>
+    </w:lvl>
+    <w:lvl w:ilvl="1" w:tplc="10090003" w:tentative="1">
+      <w:start w:val="1"/>
+      <w:numFmt w:val="bullet"/>
+      <w:lvlText w:val="o"/>
+      <w:lvlJc w:val="left"/>
+      <w:pPr>
+        <w:ind w:left="1536" w:hanging="360"/>
+      </w:pPr>
+      <w:rPr>
+        <w:rFonts w:ascii="Courier New" w:hAnsi="Courier New" w:cs="Courier New" w:hint="default"/>
+      </w:rPr>
+    </w:lvl>
+    <w:lvl w:ilvl="2" w:tplc="10090005" w:tentative="1">
+      <w:start w:val="1"/>
+      <w:numFmt w:val="bullet"/>
+      <w:lvlText w:val=""/>
+      <w:lvlJc w:val="left"/>
+      <w:pPr>
+        <w:ind w:left="2256" w:hanging="360"/>
+      </w:pPr>
+      <w:rPr>
+        <w:rFonts w:ascii="Wingdings" w:hAnsi="Wingdings" w:hint="default"/>
+      </w:rPr>
+    </w:lvl>
+    <w:lvl w:ilvl="3" w:tplc="10090001" w:tentative="1">
+      <w:start w:val="1"/>
+      <w:numFmt w:val="bullet"/>
+      <w:lvlText w:val=""/>
+      <w:lvlJc w:val="left"/>
+      <w:pPr>
+        <w:ind w:left="2976" w:hanging="360"/>
+      </w:pPr>
+      <w:rPr>
+        <w:rFonts w:ascii="Symbol" w:hAnsi="Symbol" w:hint="default"/>
+      </w:rPr>
+    </w:lvl>
+    <w:lvl w:ilvl="4" w:tplc="10090003" w:tentative="1">
+      <w:start w:val="1"/>
+      <w:numFmt w:val="bullet"/>
+      <w:lvlText w:val="o"/>
+      <w:lvlJc w:val="left"/>
+      <w:pPr>
+        <w:ind w:left="3696" w:hanging="360"/>
+      </w:pPr>
+      <w:rPr>
+        <w:rFonts w:ascii="Courier New" w:hAnsi="Courier New" w:cs="Courier New" w:hint="default"/>
+      </w:rPr>
+    </w:lvl>
+    <w:lvl w:ilvl="5" w:tplc="10090005" w:tentative="1">
+      <w:start w:val="1"/>
+      <w:numFmt w:val="bullet"/>
+      <w:lvlText w:val=""/>
+      <w:lvlJc w:val="left"/>
+      <w:pPr>
+        <w:ind w:left="4416" w:hanging="360"/>
+      </w:pPr>
+      <w:rPr>
+        <w:rFonts w:ascii="Wingdings" w:hAnsi="Wingdings" w:hint="default"/>
+      </w:rPr>
+    </w:lvl>
+    <w:lvl w:ilvl="6" w:tplc="10090001" w:tentative="1">
+      <w:start w:val="1"/>
+      <w:numFmt w:val="bullet"/>
+      <w:lvlText w:val=""/>
+      <w:lvlJc w:val="left"/>
+      <w:pPr>
+        <w:ind w:left="5136" w:hanging="360"/>
+      </w:pPr>
+      <w:rPr>
+        <w:rFonts w:ascii="Symbol" w:hAnsi="Symbol" w:hint="default"/>
+      </w:rPr>
+    </w:lvl>
+    <w:lvl w:ilvl="7" w:tplc="10090003" w:tentative="1">
+      <w:start w:val="1"/>
+      <w:numFmt w:val="bullet"/>
+      <w:lvlText w:val="o"/>
+      <w:lvlJc w:val="left"/>
+      <w:pPr>
+        <w:ind w:left="5856" w:hanging="360"/>
+      </w:pPr>
+      <w:rPr>
+        <w:rFonts w:ascii="Courier New" w:hAnsi="Courier New" w:cs="Courier New" w:hint="default"/>
+      </w:rPr>
+    </w:lvl>
+    <w:lvl w:ilvl="8" w:tplc="10090005" w:tentative="1">
+      <w:start w:val="1"/>
+      <w:numFmt w:val="bullet"/>
+      <w:lvlText w:val=""/>
+      <w:lvlJc w:val="left"/>
+      <w:pPr>
+        <w:ind w:left="6576" w:hanging="360"/>
+      </w:pPr>
+      <w:rPr>
+        <w:rFonts w:ascii="Wingdings" w:hAnsi="Wingdings" w:hint="default"/>
+      </w:rPr>
+    </w:lvl>
+  </w:abstractNum>
+  <w:abstractNum w:abstractNumId="2" w15:restartNumberingAfterBreak="0">
     <w:nsid w:val="599D1457"/>
     <w:multiLevelType w:val="hybridMultilevel"/>
     <w:tmpl w:val="299A5726"/>
@@ -2645,10 +2878,13 @@
     </w:lvl>
   </w:abstractNum>
   <w:num w:numId="1">
-    <w:abstractNumId w:val="1"/>
+    <w:abstractNumId w:val="2"/>
   </w:num>
   <w:num w:numId="2">
     <w:abstractNumId w:val="0"/>
+  </w:num>
+  <w:num w:numId="3">
+    <w:abstractNumId w:val="1"/>
   </w:num>
 </w:numbering>
 </file>

</xml_diff>

<commit_message>
add data transform for health & income, update writeup
</commit_message>
<xml_diff>
--- a/ETL Project WriteUp.docx
+++ b/ETL Project WriteUp.docx
@@ -3893,7 +3893,7 @@
           </mc:Choice>
           <mc:Fallback>
             <w:pict>
-              <v:shapetype w14:anchorId="21B7E489" id="_x0000_t13" coordsize="21600,21600" o:spt="13" adj="16200,5400" path="m@0,l@0@1,0@1,0@2@0@2@0,21600,21600,10800xe">
+              <v:shapetype w14:anchorId="0C10A93E" id="_x0000_t13" coordsize="21600,21600" o:spt="13" adj="16200,5400" path="m@0,l@0@1,0@1,0@2@0@2@0,21600,21600,10800xe">
                 <v:stroke joinstyle="miter"/>
                 <v:formulas>
                   <v:f eqn="val #0"/>
@@ -4274,7 +4274,7 @@
           </mc:Choice>
           <mc:Fallback>
             <w:pict>
-              <v:shape w14:anchorId="66C5A869" id="Arrow: Right 13" o:spid="_x0000_s1026" type="#_x0000_t13" style="position:absolute;margin-left:222.45pt;margin-top:9.05pt;width:29.4pt;height:24.6pt;z-index:251662336;visibility:visible;mso-wrap-style:square;mso-width-percent:0;mso-wrap-distance-left:9pt;mso-wrap-distance-top:0;mso-wrap-distance-right:9pt;mso-wrap-distance-bottom:0;mso-position-horizontal:absolute;mso-position-horizontal-relative:text;mso-position-vertical:absolute;mso-position-vertical-relative:text;mso-width-percent:0;mso-width-relative:margin;v-text-anchor:middle" o:gfxdata="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" adj="12563" fillcolor="#4472c4 [3204]" strokecolor="#1f3763 [1604]" strokeweight="1pt"/>
+              <v:shape w14:anchorId="3C85FB3A" id="Arrow: Right 13" o:spid="_x0000_s1026" type="#_x0000_t13" style="position:absolute;margin-left:222.45pt;margin-top:9.05pt;width:29.4pt;height:24.6pt;z-index:251662336;visibility:visible;mso-wrap-style:square;mso-width-percent:0;mso-wrap-distance-left:9pt;mso-wrap-distance-top:0;mso-wrap-distance-right:9pt;mso-wrap-distance-bottom:0;mso-position-horizontal:absolute;mso-position-horizontal-relative:text;mso-position-vertical:absolute;mso-position-vertical-relative:text;mso-width-percent:0;mso-width-relative:margin;v-text-anchor:middle" o:gfxdata="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" adj="12563" fillcolor="#4472c4 [3204]" strokecolor="#1f3763 [1604]" strokeweight="1pt"/>
             </w:pict>
           </mc:Fallback>
         </mc:AlternateContent>
@@ -4522,7 +4522,7 @@
           </mc:Choice>
           <mc:Fallback>
             <w:pict>
-              <v:shape w14:anchorId="272E44A5" id="Arrow: Right 13" o:spid="_x0000_s1026" type="#_x0000_t13" style="position:absolute;margin-left:306.5pt;margin-top:11.75pt;width:29.4pt;height:24.65pt;z-index:251665408;visibility:visible;mso-wrap-style:square;mso-wrap-distance-left:9pt;mso-wrap-distance-top:0;mso-wrap-distance-right:9pt;mso-wrap-distance-bottom:0;mso-position-horizontal:absolute;mso-position-horizontal-relative:text;mso-position-vertical:absolute;mso-position-vertical-relative:text;v-text-anchor:middle" o:gfxdata="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" adj="12553" fillcolor="#4472c4 [3204]" strokecolor="#1f3763 [1604]" strokeweight="1pt"/>
+              <v:shape w14:anchorId="469689F4" id="Arrow: Right 13" o:spid="_x0000_s1026" type="#_x0000_t13" style="position:absolute;margin-left:306.5pt;margin-top:11.75pt;width:29.4pt;height:24.65pt;z-index:251665408;visibility:visible;mso-wrap-style:square;mso-wrap-distance-left:9pt;mso-wrap-distance-top:0;mso-wrap-distance-right:9pt;mso-wrap-distance-bottom:0;mso-position-horizontal:absolute;mso-position-horizontal-relative:text;mso-position-vertical:absolute;mso-position-vertical-relative:text;v-text-anchor:middle" o:gfxdata="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" adj="12553" fillcolor="#4472c4 [3204]" strokecolor="#1f3763 [1604]" strokeweight="1pt"/>
             </w:pict>
           </mc:Fallback>
         </mc:AlternateContent>
@@ -5310,7 +5310,7 @@
           </mc:Choice>
           <mc:Fallback>
             <w:pict>
-              <v:rect w14:anchorId="0B284F3F" id="Rectangle 35" o:spid="_x0000_s1026" style="position:absolute;margin-left:-100.8pt;margin-top:93pt;width:29.85pt;height:9.3pt;z-index:251673600;visibility:visible;mso-wrap-style:square;mso-width-percent:0;mso-height-percent:0;mso-wrap-distance-left:9pt;mso-wrap-distance-top:0;mso-wrap-distance-right:9pt;mso-wrap-distance-bottom:0;mso-position-horizontal:absolute;mso-position-horizontal-relative:text;mso-position-vertical:absolute;mso-position-vertical-relative:text;mso-width-percent:0;mso-height-percent:0;mso-width-relative:margin;mso-height-relative:margin;v-text-anchor:middle" o:gfxdata="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" filled="f" strokecolor="red" strokeweight="1pt"/>
+              <v:rect w14:anchorId="72C4BD6F" id="Rectangle 35" o:spid="_x0000_s1026" style="position:absolute;margin-left:-100.8pt;margin-top:93pt;width:29.85pt;height:9.3pt;z-index:251673600;visibility:visible;mso-wrap-style:square;mso-width-percent:0;mso-height-percent:0;mso-wrap-distance-left:9pt;mso-wrap-distance-top:0;mso-wrap-distance-right:9pt;mso-wrap-distance-bottom:0;mso-position-horizontal:absolute;mso-position-horizontal-relative:text;mso-position-vertical:absolute;mso-position-vertical-relative:text;mso-width-percent:0;mso-height-percent:0;mso-width-relative:margin;mso-height-relative:margin;v-text-anchor:middle" o:gfxdata="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" filled="f" strokecolor="red" strokeweight="1pt"/>
             </w:pict>
           </mc:Fallback>
         </mc:AlternateContent>
@@ -5393,7 +5393,7 @@
           </mc:Choice>
           <mc:Fallback>
             <w:pict>
-              <v:rect w14:anchorId="00BC7E04" id="Rectangle 34" o:spid="_x0000_s1026" style="position:absolute;margin-left:120.3pt;margin-top:20.4pt;width:157.5pt;height:11.1pt;z-index:251672576;visibility:visible;mso-wrap-style:square;mso-width-percent:0;mso-height-percent:0;mso-wrap-distance-left:9pt;mso-wrap-distance-top:0;mso-wrap-distance-right:9pt;mso-wrap-distance-bottom:0;mso-position-horizontal:absolute;mso-position-horizontal-relative:text;mso-position-vertical:absolute;mso-position-vertical-relative:text;mso-width-percent:0;mso-height-percent:0;mso-width-relative:margin;mso-height-relative:margin;v-text-anchor:middle" o:gfxdata="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" filled="f" strokecolor="red" strokeweight="2.25pt"/>
+              <v:rect w14:anchorId="743FBFC4" id="Rectangle 34" o:spid="_x0000_s1026" style="position:absolute;margin-left:120.3pt;margin-top:20.4pt;width:157.5pt;height:11.1pt;z-index:251672576;visibility:visible;mso-wrap-style:square;mso-width-percent:0;mso-height-percent:0;mso-wrap-distance-left:9pt;mso-wrap-distance-top:0;mso-wrap-distance-right:9pt;mso-wrap-distance-bottom:0;mso-position-horizontal:absolute;mso-position-horizontal-relative:text;mso-position-vertical:absolute;mso-position-vertical-relative:text;mso-width-percent:0;mso-height-percent:0;mso-width-relative:margin;mso-height-relative:margin;v-text-anchor:middle" o:gfxdata="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" filled="f" strokecolor="red" strokeweight="2.25pt"/>
             </w:pict>
           </mc:Fallback>
         </mc:AlternateContent>
@@ -5542,7 +5542,7 @@
           </mc:Choice>
           <mc:Fallback>
             <w:pict>
-              <v:rect w14:anchorId="241835FE" id="Rectangle 33" o:spid="_x0000_s1026" style="position:absolute;margin-left:371.7pt;margin-top:16.2pt;width:107.7pt;height:57.3pt;z-index:251670528;visibility:visible;mso-wrap-style:square;mso-width-percent:0;mso-height-percent:0;mso-wrap-distance-left:9pt;mso-wrap-distance-top:0;mso-wrap-distance-right:9pt;mso-wrap-distance-bottom:0;mso-position-horizontal:absolute;mso-position-horizontal-relative:text;mso-position-vertical:absolute;mso-position-vertical-relative:text;mso-width-percent:0;mso-height-percent:0;mso-width-relative:margin;mso-height-relative:margin;v-text-anchor:middle" o:gfxdata="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" filled="f" strokecolor="red" strokeweight="2.25pt"/>
+              <v:rect w14:anchorId="0B8D3278" id="Rectangle 33" o:spid="_x0000_s1026" style="position:absolute;margin-left:371.7pt;margin-top:16.2pt;width:107.7pt;height:57.3pt;z-index:251670528;visibility:visible;mso-wrap-style:square;mso-width-percent:0;mso-height-percent:0;mso-wrap-distance-left:9pt;mso-wrap-distance-top:0;mso-wrap-distance-right:9pt;mso-wrap-distance-bottom:0;mso-position-horizontal:absolute;mso-position-horizontal-relative:text;mso-position-vertical:absolute;mso-position-vertical-relative:text;mso-width-percent:0;mso-height-percent:0;mso-width-relative:margin;mso-height-relative:margin;v-text-anchor:middle" o:gfxdata="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" filled="f" strokecolor="red" strokeweight="2.25pt"/>
             </w:pict>
           </mc:Fallback>
         </mc:AlternateContent>
@@ -5692,7 +5692,7 @@
           </mc:Choice>
           <mc:Fallback>
             <w:pict>
-              <v:shapetype w14:anchorId="4FC79B5A" id="_x0000_t69" coordsize="21600,21600" o:spt="69" adj="4320,5400" path="m,10800l@0,21600@0@3@2@3@2,21600,21600,10800@2,0@2@1@0@1@0,xe">
+              <v:shapetype w14:anchorId="556273BE" id="_x0000_t69" coordsize="21600,21600" o:spt="69" adj="4320,5400" path="m,10800l@0,21600@0@3@2@3@2,21600,21600,10800@2,0@2@1@0@1@0,xe">
                 <v:stroke joinstyle="miter"/>
                 <v:formulas>
                   <v:f eqn="val #0"/>
@@ -6065,6 +6065,22 @@
                   <v:imagedata r:id="rId21" o:title=""/>
                 </v:shape>
                 <v:rect id="Rectangle 33" o:spid="_x0000_s1030" style="position:absolute;left:46062;top:5143;width:13678;height:7658;visibility:visible;mso-wrap-style:square;v-text-anchor:middle" o:gfxdata="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" filled="f" strokecolor="red" strokeweight="2.25pt"/>
+                <v:shapetype id="_x0000_t69" coordsize="21600,21600" o:spt="69" adj="4320,5400" path="m,10800l@0,21600@0@3@2@3@2,21600,21600,10800@2,0@2@1@0@1@0,xe">
+                  <v:stroke joinstyle="miter"/>
+                  <v:formulas>
+                    <v:f eqn="val #0"/>
+                    <v:f eqn="val #1"/>
+                    <v:f eqn="sum 21600 0 #0"/>
+                    <v:f eqn="sum 21600 0 #1"/>
+                    <v:f eqn="prod #0 #1 10800"/>
+                    <v:f eqn="sum #0 0 @4"/>
+                    <v:f eqn="sum 21600 0 @5"/>
+                  </v:formulas>
+                  <v:path o:connecttype="custom" o:connectlocs="@2,0;10800,@1;@0,0;0,10800;@0,21600;10800,@3;@2,21600;21600,10800" o:connectangles="270,270,270,180,90,90,90,0" textboxrect="@5,@1,@6,@3"/>
+                  <v:handles>
+                    <v:h position="#0,#1" xrange="0,10800" yrange="0,10800"/>
+                  </v:handles>
+                </v:shapetype>
                 <v:shape id="Arrow: Left-Right 37" o:spid="_x0000_s1031" type="#_x0000_t69" style="position:absolute;left:36995;top:5295;width:7810;height:4103;visibility:visible;mso-wrap-style:square;v-text-anchor:middle" o:gfxdata="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" adj="5672" fillcolor="#4472c4 [3204]" strokecolor="#1f3763 [1604]" strokeweight="1pt"/>
                 <v:shape id="_x0000_s1032" type="#_x0000_t202" style="position:absolute;width:41757;height:3771;visibility:visible;mso-wrap-style:square;v-text-anchor:top" o:gfxdata="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" filled="f" stroked="f">
                   <v:textbox style="mso-fit-shape-to-text:t">
@@ -6287,6 +6303,9 @@
     <w:p/>
     <w:p>
       <w:r>
+        <w:rPr>
+          <w:noProof/>
+        </w:rPr>
         <w:drawing>
           <wp:anchor distT="0" distB="0" distL="114300" distR="114300" simplePos="0" relativeHeight="251694080" behindDoc="0" locked="0" layoutInCell="1" allowOverlap="1" wp14:anchorId="74650474" wp14:editId="1B4CA06E">
             <wp:simplePos x="0" y="0"/>
@@ -6352,6 +6371,9 @@
         </w:drawing>
       </w:r>
       <w:r>
+        <w:rPr>
+          <w:noProof/>
+        </w:rPr>
         <mc:AlternateContent>
           <mc:Choice Requires="wps">
             <w:drawing>
@@ -6367,7 +6389,7 @@
                 <wp:effectExtent l="0" t="38100" r="31115" b="58420"/>
                 <wp:wrapNone/>
                 <wp:docPr id="33" name="Arrow: Right 9"/>
-                <wp:cNvGraphicFramePr xmlns:a="http://schemas.openxmlformats.org/drawingml/2006/main"/>
+                <wp:cNvGraphicFramePr/>
                 <a:graphic xmlns:a="http://schemas.openxmlformats.org/drawingml/2006/main">
                   <a:graphicData uri="http://schemas.microsoft.com/office/word/2010/wordprocessingShape">
                     <wps:wsp>
@@ -6412,12 +6434,15 @@
           </mc:Choice>
           <mc:Fallback>
             <w:pict>
-              <v:shape w14:anchorId="5E0689FB" id="Arrow: Right 9" o:spid="_x0000_s1026" type="#_x0000_t13" style="position:absolute;margin-left:289.15pt;margin-top:15.9pt;width:35.1pt;height:46.45pt;z-index:251695104;visibility:visible;mso-wrap-style:square;mso-width-percent:0;mso-height-percent:0;mso-wrap-distance-left:9pt;mso-wrap-distance-top:0;mso-wrap-distance-right:9pt;mso-wrap-distance-bottom:0;mso-position-horizontal:absolute;mso-position-horizontal-relative:text;mso-position-vertical:absolute;mso-position-vertical-relative:text;mso-width-percent:0;mso-height-percent:0;mso-width-relative:margin;mso-height-relative:margin;v-text-anchor:middle" o:gfxdata="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" adj="10800" fillcolor="#4472c4 [3204]" strokecolor="#1f3763 [1604]" strokeweight="1pt"/>
+              <v:shape w14:anchorId="06D103E4" id="Arrow: Right 9" o:spid="_x0000_s1026" type="#_x0000_t13" style="position:absolute;margin-left:289.15pt;margin-top:15.9pt;width:35.1pt;height:46.45pt;z-index:251695104;visibility:visible;mso-wrap-style:square;mso-width-percent:0;mso-height-percent:0;mso-wrap-distance-left:9pt;mso-wrap-distance-top:0;mso-wrap-distance-right:9pt;mso-wrap-distance-bottom:0;mso-position-horizontal:absolute;mso-position-horizontal-relative:text;mso-position-vertical:absolute;mso-position-vertical-relative:text;mso-width-percent:0;mso-height-percent:0;mso-width-relative:margin;mso-height-relative:margin;v-text-anchor:middle" o:gfxdata="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" adj="10800" fillcolor="#4472c4 [3204]" strokecolor="#1f3763 [1604]" strokeweight="1pt"/>
             </w:pict>
           </mc:Fallback>
         </mc:AlternateContent>
       </w:r>
       <w:r>
+        <w:rPr>
+          <w:noProof/>
+        </w:rPr>
         <w:drawing>
           <wp:anchor distT="0" distB="0" distL="114300" distR="114300" simplePos="0" relativeHeight="251693056" behindDoc="0" locked="0" layoutInCell="1" allowOverlap="1" wp14:anchorId="57B550D1" wp14:editId="340B1DEC">
             <wp:simplePos x="0" y="0"/>
@@ -6533,51 +6558,180 @@
           <w:lang w:val="en-US"/>
         </w:rPr>
       </w:pPr>
-    </w:p>
-    <w:p>
-      <w:pPr>
-        <w:pStyle w:val="Heading2"/>
+      <w:r>
         <w:rPr>
           <w:b/>
           <w:bCs/>
           <w:lang w:val="en-US"/>
         </w:rPr>
-      </w:pPr>
-    </w:p>
-    <w:p>
-      <w:pPr>
-        <w:pStyle w:val="Heading2"/>
+        <w:t xml:space="preserve">B. DATA </w:t>
+      </w:r>
+      <w:r>
         <w:rPr>
           <w:b/>
           <w:bCs/>
           <w:lang w:val="en-US"/>
         </w:rPr>
-      </w:pPr>
+        <w:t>TRANSFORM</w:t>
+      </w:r>
       <w:r>
         <w:rPr>
           <w:b/>
           <w:bCs/>
           <w:lang w:val="en-US"/>
         </w:rPr>
-        <w:t xml:space="preserve">B. DATA </w:t>
-      </w:r>
-      <w:r>
+        <w:t xml:space="preserve"> USING PANDAS</w:t>
+      </w:r>
+      <w:bookmarkEnd w:id="13"/>
+    </w:p>
+    <w:p>
+      <w:pPr>
+        <w:rPr>
+          <w:lang w:val="en-US"/>
+        </w:rPr>
+      </w:pPr>
+    </w:p>
+    <w:p>
+      <w:pPr>
+        <w:pStyle w:val="Heading2"/>
+        <w:rPr>
+          <w:lang w:val="en-US"/>
+        </w:rPr>
+      </w:pPr>
+      <w:bookmarkStart w:id="14" w:name="_Toc59033171"/>
+      <w:r>
+        <w:rPr>
+          <w:lang w:val="en-US"/>
+        </w:rPr>
+        <w:t>3.</w:t>
+      </w:r>
+      <w:r>
+        <w:rPr>
+          <w:lang w:val="en-US"/>
+        </w:rPr>
+        <w:t>7</w:t>
+      </w:r>
+      <w:r>
+        <w:rPr>
+          <w:lang w:val="en-US"/>
+        </w:rPr>
+        <w:t xml:space="preserve"> </w:t>
+      </w:r>
+      <w:bookmarkEnd w:id="14"/>
+      <w:r>
+        <w:rPr>
+          <w:lang w:val="en-US"/>
+        </w:rPr>
+        <w:t>MELTING</w:t>
+      </w:r>
+    </w:p>
+    <w:p>
+      <w:pPr>
+        <w:pStyle w:val="Heading2"/>
+        <w:rPr>
+          <w:lang w:val="en-US"/>
+        </w:rPr>
+      </w:pPr>
+      <w:bookmarkStart w:id="15" w:name="_Toc59033172"/>
+      <w:r>
+        <w:rPr>
+          <w:lang w:val="en-US"/>
+        </w:rPr>
+        <w:t>3.</w:t>
+      </w:r>
+      <w:r>
+        <w:rPr>
+          <w:lang w:val="en-US"/>
+        </w:rPr>
+        <w:t>8</w:t>
+      </w:r>
+      <w:r>
+        <w:rPr>
+          <w:lang w:val="en-US"/>
+        </w:rPr>
+        <w:t xml:space="preserve"> </w:t>
+      </w:r>
+      <w:bookmarkEnd w:id="15"/>
+      <w:r>
+        <w:rPr>
+          <w:lang w:val="en-US"/>
+        </w:rPr>
+        <w:t>FILL N/A AND “..” AS BLANK</w:t>
+      </w:r>
+    </w:p>
+    <w:p>
+      <w:pPr>
+        <w:pStyle w:val="Heading2"/>
+        <w:rPr>
+          <w:lang w:val="en-US"/>
+        </w:rPr>
+      </w:pPr>
+      <w:r>
+        <w:rPr>
+          <w:lang w:val="en-US"/>
+        </w:rPr>
+        <w:t>3.9 INDEX COUNTRY CODE</w:t>
+      </w:r>
+    </w:p>
+    <w:p>
+      <w:pPr>
+        <w:rPr>
+          <w:lang w:val="en-US"/>
+        </w:rPr>
+      </w:pPr>
+    </w:p>
+    <w:p>
+      <w:pPr>
+        <w:rPr>
+          <w:lang w:val="en-US"/>
+        </w:rPr>
+      </w:pPr>
+    </w:p>
+    <w:p>
+      <w:pPr>
+        <w:rPr>
+          <w:lang w:val="en-US"/>
+        </w:rPr>
+      </w:pPr>
+    </w:p>
+    <w:p>
+      <w:pPr>
+        <w:rPr>
+          <w:lang w:val="en-US"/>
+        </w:rPr>
+      </w:pPr>
+    </w:p>
+    <w:p>
+      <w:pPr>
+        <w:rPr>
+          <w:lang w:val="en-US"/>
+        </w:rPr>
+      </w:pPr>
+      <w:r>
+        <w:rPr>
+          <w:lang w:val="en-US"/>
+        </w:rPr>
+        <w:tab/>
+      </w:r>
+    </w:p>
+    <w:p>
+      <w:pPr>
+        <w:pStyle w:val="Heading1"/>
         <w:rPr>
           <w:b/>
           <w:bCs/>
           <w:lang w:val="en-US"/>
         </w:rPr>
-        <w:t>TRANSFORM</w:t>
-      </w:r>
+      </w:pPr>
       <w:r>
         <w:rPr>
           <w:b/>
           <w:bCs/>
           <w:lang w:val="en-US"/>
         </w:rPr>
-        <w:t xml:space="preserve"> USING PANDAS</w:t>
-      </w:r>
-      <w:bookmarkEnd w:id="13"/>
+        <w:lastRenderedPageBreak/>
+        <w:t>4.  CONNECTION</w:t>
+      </w:r>
     </w:p>
     <w:p>
       <w:pPr>
@@ -6586,26 +6740,12 @@
           <w:lang w:val="en-US"/>
         </w:rPr>
       </w:pPr>
-      <w:bookmarkStart w:id="14" w:name="_Toc59033170"/>
-      <w:r>
-        <w:rPr>
-          <w:lang w:val="en-US"/>
-        </w:rPr>
-        <w:t>3.</w:t>
-      </w:r>
-      <w:r>
-        <w:rPr>
-          <w:lang w:val="en-US"/>
-        </w:rPr>
-        <w:t>6</w:t>
-      </w:r>
-      <w:r>
-        <w:rPr>
-          <w:lang w:val="en-US"/>
-        </w:rPr>
-        <w:t xml:space="preserve"> RENAMING COLUMNS</w:t>
-      </w:r>
-      <w:bookmarkEnd w:id="14"/>
+      <w:r>
+        <w:rPr>
+          <w:lang w:val="en-US"/>
+        </w:rPr>
+        <w:t>4.1 CREATE DB IN ELEPHANT SQL</w:t>
+      </w:r>
     </w:p>
     <w:p>
       <w:pPr>
@@ -6614,26 +6754,20 @@
           <w:lang w:val="en-US"/>
         </w:rPr>
       </w:pPr>
-      <w:bookmarkStart w:id="15" w:name="_Toc59033171"/>
-      <w:r>
-        <w:rPr>
-          <w:lang w:val="en-US"/>
-        </w:rPr>
-        <w:t>3.</w:t>
-      </w:r>
-      <w:r>
-        <w:rPr>
-          <w:lang w:val="en-US"/>
-        </w:rPr>
-        <w:t>7</w:t>
-      </w:r>
-      <w:r>
-        <w:rPr>
-          <w:lang w:val="en-US"/>
-        </w:rPr>
-        <w:t xml:space="preserve"> FILL NA</w:t>
-      </w:r>
-      <w:bookmarkEnd w:id="15"/>
+      <w:proofErr w:type="gramStart"/>
+      <w:r>
+        <w:rPr>
+          <w:lang w:val="en-US"/>
+        </w:rPr>
+        <w:t>4.2  EXPORT</w:t>
+      </w:r>
+      <w:proofErr w:type="gramEnd"/>
+      <w:r>
+        <w:rPr>
+          <w:lang w:val="en-US"/>
+        </w:rPr>
+        <w:t xml:space="preserve"> ERD DIAGRAM FOR QUICK DATABASE</w:t>
+      </w:r>
     </w:p>
     <w:p>
       <w:pPr>
@@ -6642,97 +6776,39 @@
           <w:lang w:val="en-US"/>
         </w:rPr>
       </w:pPr>
-      <w:bookmarkStart w:id="16" w:name="_Toc59033172"/>
-      <w:r>
-        <w:rPr>
-          <w:lang w:val="en-US"/>
-        </w:rPr>
-        <w:t>3.</w:t>
-      </w:r>
-      <w:r>
-        <w:rPr>
-          <w:lang w:val="en-US"/>
-        </w:rPr>
-        <w:t>8</w:t>
-      </w:r>
-      <w:r>
-        <w:rPr>
-          <w:lang w:val="en-US"/>
-        </w:rPr>
-        <w:t xml:space="preserve"> M</w:t>
-      </w:r>
-      <w:r>
-        <w:rPr>
-          <w:lang w:val="en-US"/>
-        </w:rPr>
-        <w:t>ELTING</w:t>
-      </w:r>
-      <w:bookmarkEnd w:id="16"/>
-    </w:p>
-    <w:p>
-      <w:pPr>
-        <w:rPr>
-          <w:lang w:val="en-US"/>
-        </w:rPr>
-      </w:pPr>
-      <w:r>
-        <w:rPr>
-          <w:lang w:val="en-US"/>
-        </w:rPr>
-        <w:tab/>
-      </w:r>
-    </w:p>
-    <w:p>
-      <w:pPr>
-        <w:rPr>
-          <w:lang w:val="en-US"/>
-        </w:rPr>
-      </w:pPr>
-      <w:r>
-        <w:rPr>
-          <w:lang w:val="en-US"/>
-        </w:rPr>
-        <w:t>By Country Tables</w:t>
-      </w:r>
-    </w:p>
-    <w:p>
-      <w:pPr>
-        <w:rPr>
-          <w:lang w:val="en-US"/>
-        </w:rPr>
-      </w:pPr>
-      <w:r>
-        <w:rPr>
-          <w:lang w:val="en-US"/>
-        </w:rPr>
-        <w:t>[moved the years as a column that will be easier for querying]</w:t>
-      </w:r>
-    </w:p>
-    <w:p>
-      <w:pPr>
-        <w:rPr>
-          <w:lang w:val="en-US"/>
-        </w:rPr>
-      </w:pPr>
-    </w:p>
-    <w:p>
-      <w:pPr>
-        <w:rPr>
-          <w:lang w:val="en-US"/>
-        </w:rPr>
-      </w:pPr>
-    </w:p>
-    <w:p>
-      <w:pPr>
-        <w:rPr>
-          <w:lang w:val="en-US"/>
-        </w:rPr>
-      </w:pPr>
-      <w:r>
-        <w:rPr>
-          <w:lang w:val="en-US"/>
-        </w:rPr>
-        <w:tab/>
+      <w:r>
+        <w:rPr>
+          <w:lang w:val="en-US"/>
+        </w:rPr>
+        <w:t>4.3 CREATE TABLES WITH HEADINGS IN TH ELEPHANT SQL DATABASE</w:t>
+      </w:r>
+    </w:p>
+    <w:p>
+      <w:pPr>
+        <w:pStyle w:val="Heading2"/>
+        <w:rPr>
+          <w:lang w:val="en-US"/>
+        </w:rPr>
+      </w:pPr>
+      <w:r>
+        <w:rPr>
+          <w:lang w:val="en-US"/>
+        </w:rPr>
+        <w:t xml:space="preserve">4.4 USING PANDAS TO CONNECT TO ELEPHANT SQL </w:t>
+      </w:r>
+    </w:p>
+    <w:p>
+      <w:pPr>
+        <w:pStyle w:val="Heading2"/>
+        <w:rPr>
+          <w:lang w:val="en-US"/>
+        </w:rPr>
+      </w:pPr>
+      <w:r>
+        <w:rPr>
+          <w:lang w:val="en-US"/>
+        </w:rPr>
+        <w:t>4.5 INSERT TABLE VALUES</w:t>
       </w:r>
     </w:p>
     <w:p>
@@ -8014,6 +8090,7 @@
   <w:style w:type="character" w:default="1" w:styleId="DefaultParagraphFont">
     <w:name w:val="Default Paragraph Font"/>
     <w:uiPriority w:val="1"/>
+    <w:semiHidden/>
     <w:unhideWhenUsed/>
   </w:style>
   <w:style w:type="table" w:default="1" w:styleId="TableNormal">

</xml_diff>